<commit_message>
applied compare models for 100 questions
</commit_message>
<xml_diff>
--- a/theory/Networking/Amazon.docx
+++ b/theory/Networking/Amazon.docx
@@ -1,6 +1,6 @@
 
 <file path=word/document.xml><?xml version="1.0" encoding="utf-8"?>
-<w:document xmlns:wpc="http://schemas.microsoft.com/office/word/2010/wordprocessingCanvas" xmlns:cx="http://schemas.microsoft.com/office/drawing/2014/chartex" xmlns:cx1="http://schemas.microsoft.com/office/drawing/2015/9/8/chartex" xmlns:mc="http://schemas.openxmlformats.org/markup-compatibility/2006" xmlns:o="urn:schemas-microsoft-com:office:office" xmlns:r="http://schemas.openxmlformats.org/officeDocument/2006/relationships" xmlns:m="http://schemas.openxmlformats.org/officeDocument/2006/math" xmlns:v="urn:schemas-microsoft-com:vml" xmlns:wp14="http://schemas.microsoft.com/office/word/2010/wordprocessingDrawing" xmlns:wp="http://schemas.openxmlformats.org/drawingml/2006/wordprocessingDrawing" xmlns:w10="urn:schemas-microsoft-com:office:word" xmlns:w="http://schemas.openxmlformats.org/wordprocessingml/2006/main" xmlns:w14="http://schemas.microsoft.com/office/word/2010/wordml" xmlns:w15="http://schemas.microsoft.com/office/word/2012/wordml" xmlns:w16se="http://schemas.microsoft.com/office/word/2015/wordml/symex" xmlns:wpg="http://schemas.microsoft.com/office/word/2010/wordprocessingGroup" xmlns:wpi="http://schemas.microsoft.com/office/word/2010/wordprocessingInk" xmlns:wne="http://schemas.microsoft.com/office/word/2006/wordml" xmlns:wps="http://schemas.microsoft.com/office/word/2010/wordprocessingShape" mc:Ignorable="w14 w15 w16se wp14">
+<w:document xmlns:wpc="http://schemas.microsoft.com/office/word/2010/wordprocessingCanvas" xmlns:cx="http://schemas.microsoft.com/office/drawing/2014/chartex" xmlns:cx1="http://schemas.microsoft.com/office/drawing/2015/9/8/chartex" xmlns:cx2="http://schemas.microsoft.com/office/drawing/2015/10/21/chartex" xmlns:cx3="http://schemas.microsoft.com/office/drawing/2016/5/9/chartex" xmlns:cx4="http://schemas.microsoft.com/office/drawing/2016/5/10/chartex" xmlns:cx5="http://schemas.microsoft.com/office/drawing/2016/5/11/chartex" xmlns:cx6="http://schemas.microsoft.com/office/drawing/2016/5/12/chartex" xmlns:cx7="http://schemas.microsoft.com/office/drawing/2016/5/13/chartex" xmlns:cx8="http://schemas.microsoft.com/office/drawing/2016/5/14/chartex" xmlns:mc="http://schemas.openxmlformats.org/markup-compatibility/2006" xmlns:aink="http://schemas.microsoft.com/office/drawing/2016/ink" xmlns:am3d="http://schemas.microsoft.com/office/drawing/2017/model3d" xmlns:o="urn:schemas-microsoft-com:office:office" xmlns:oel="http://schemas.microsoft.com/office/2019/extlst" xmlns:r="http://schemas.openxmlformats.org/officeDocument/2006/relationships" xmlns:m="http://schemas.openxmlformats.org/officeDocument/2006/math" xmlns:v="urn:schemas-microsoft-com:vml" xmlns:wp14="http://schemas.microsoft.com/office/word/2010/wordprocessingDrawing" xmlns:wp="http://schemas.openxmlformats.org/drawingml/2006/wordprocessingDrawing" xmlns:w10="urn:schemas-microsoft-com:office:word" xmlns:w="http://schemas.openxmlformats.org/wordprocessingml/2006/main" xmlns:w14="http://schemas.microsoft.com/office/word/2010/wordml" xmlns:w15="http://schemas.microsoft.com/office/word/2012/wordml" xmlns:w16cex="http://schemas.microsoft.com/office/word/2018/wordml/cex" xmlns:w16cid="http://schemas.microsoft.com/office/word/2016/wordml/cid" xmlns:w16="http://schemas.microsoft.com/office/word/2018/wordml" xmlns:w16sdtdh="http://schemas.microsoft.com/office/word/2020/wordml/sdtdatahash" xmlns:w16se="http://schemas.microsoft.com/office/word/2015/wordml/symex" xmlns:wpg="http://schemas.microsoft.com/office/word/2010/wordprocessingGroup" xmlns:wpi="http://schemas.microsoft.com/office/word/2010/wordprocessingInk" xmlns:wne="http://schemas.microsoft.com/office/word/2006/wordml" xmlns:wps="http://schemas.microsoft.com/office/word/2010/wordprocessingShape" mc:Ignorable="w14 w15 w16se w16cid w16 w16cex w16sdtdh wp14">
   <w:body>
     <w:p>
       <w:pPr>
@@ -9,8 +9,6 @@
           <w:szCs w:val="24"/>
         </w:rPr>
       </w:pPr>
-      <w:bookmarkStart w:id="0" w:name="_GoBack"/>
-      <w:bookmarkEnd w:id="0"/>
       <w:r>
         <w:rPr>
           <w:sz w:val="24"/>
@@ -130,6 +128,380 @@
         <w:t>Q11. What is a VLAN (Virtual Local Area Network)? Can you explain how it works?</w:t>
       </w:r>
     </w:p>
+    <w:p>
+      <w:r>
+        <w:t>Q1</w:t>
+      </w:r>
+      <w:r>
+        <w:tab/>
+        <w:t>What is the purpose of a computer network, and how does it facilitate communication between devices?</w:t>
+      </w:r>
+    </w:p>
+    <w:p>
+      <w:proofErr w:type="gramStart"/>
+      <w:r>
+        <w:t>Q2</w:t>
+      </w:r>
+      <w:proofErr w:type="gramEnd"/>
+      <w:r>
+        <w:tab/>
+        <w:t>Can you explain the key differences between a local area network (LAN) and a wide area network (WAN)?</w:t>
+      </w:r>
+    </w:p>
+    <w:p>
+      <w:r>
+        <w:t>Q3</w:t>
+      </w:r>
+      <w:r>
+        <w:tab/>
+        <w:t>How does a router function in a computer network, and what role does it play in directing data packets?</w:t>
+      </w:r>
+    </w:p>
+    <w:p>
+      <w:r>
+        <w:t>Q4</w:t>
+      </w:r>
+      <w:r>
+        <w:tab/>
+        <w:t>What is the OSI model, and what are the specific functions performed by each of its seven layers?</w:t>
+      </w:r>
+    </w:p>
+    <w:p>
+      <w:proofErr w:type="gramStart"/>
+      <w:r>
+        <w:t>Q5</w:t>
+      </w:r>
+      <w:proofErr w:type="gramEnd"/>
+      <w:r>
+        <w:tab/>
+        <w:t>Could you outline the disparities between a hub and a switch in terms of their operation and effectiveness?</w:t>
+      </w:r>
+    </w:p>
+    <w:p>
+      <w:r>
+        <w:t>Q6</w:t>
+      </w:r>
+      <w:r>
+        <w:tab/>
+        <w:t>Elaborate on the concept of a MAC address and its significance in network communication.</w:t>
+      </w:r>
+    </w:p>
+    <w:p>
+      <w:r>
+        <w:t>Q7</w:t>
+      </w:r>
+      <w:r>
+        <w:tab/>
+        <w:t>What is the purpose of an IP address, and how does it assist in identifying devices on a network?</w:t>
+      </w:r>
+    </w:p>
+    <w:p>
+      <w:proofErr w:type="gramStart"/>
+      <w:r>
+        <w:t>Q8</w:t>
+      </w:r>
+      <w:proofErr w:type="gramEnd"/>
+      <w:r>
+        <w:tab/>
+        <w:t>Can you highlight the primary distinctions between IPv4 and IPv6 in terms of addressing and functionality?</w:t>
+      </w:r>
+    </w:p>
+    <w:p>
+      <w:r>
+        <w:t>Q9</w:t>
+      </w:r>
+      <w:r>
+        <w:tab/>
+        <w:t>How does subnetting work, and what advantages does it offer in terms of network management?</w:t>
+      </w:r>
+    </w:p>
+    <w:p>
+      <w:r>
+        <w:t>Q10</w:t>
+      </w:r>
+      <w:r>
+        <w:tab/>
+        <w:t>Explain the role and functioning of the Domain Name System (DNS) in translating domain names to IP addresses.</w:t>
+      </w:r>
+    </w:p>
+    <w:p>
+      <w:r>
+        <w:t>Q11</w:t>
+      </w:r>
+      <w:r>
+        <w:tab/>
+        <w:t>What is DHCP (Dynamic Host Configuration Protocol), and how does it simplify the assignment of IP addresses in a network?</w:t>
+      </w:r>
+    </w:p>
+    <w:p>
+      <w:r>
+        <w:t>Q12</w:t>
+      </w:r>
+      <w:r>
+        <w:tab/>
+        <w:t>Discuss the TCP/IP protocol suite, its key protocols, and their respective functions in network communication.</w:t>
+      </w:r>
+    </w:p>
+    <w:p>
+      <w:r>
+        <w:t>Q13</w:t>
+      </w:r>
+      <w:r>
+        <w:tab/>
+        <w:t>What is the purpose of a firewall in a computer network, and how does it enhance network security?</w:t>
+      </w:r>
+    </w:p>
+    <w:p>
+      <w:r>
+        <w:t>Q14</w:t>
+      </w:r>
+      <w:r>
+        <w:tab/>
+        <w:t>Explain Network Address Translation (NAT) and its role in enabling multiple devices to share a single public IP address.</w:t>
+      </w:r>
+    </w:p>
+    <w:p>
+      <w:r>
+        <w:t>Q15</w:t>
+      </w:r>
+      <w:r>
+        <w:tab/>
+        <w:t>What is a proxy server, and how does it act as an intermediary between clients and other servers on a network?</w:t>
+      </w:r>
+    </w:p>
+    <w:p>
+      <w:r>
+        <w:t>Q16</w:t>
+      </w:r>
+      <w:r>
+        <w:tab/>
+        <w:t>How does a gateway facilitate communication between different networks, and what functions does it perform?</w:t>
+      </w:r>
+    </w:p>
+    <w:p>
+      <w:proofErr w:type="gramStart"/>
+      <w:r>
+        <w:t>Q17</w:t>
+      </w:r>
+      <w:proofErr w:type="gramEnd"/>
+      <w:r>
+        <w:tab/>
+        <w:t>Can you elaborate on the concept of a virtual local area network (VLAN) and how it segments a network?</w:t>
+      </w:r>
+    </w:p>
+    <w:p>
+      <w:r>
+        <w:lastRenderedPageBreak/>
+        <w:t>Q18</w:t>
+      </w:r>
+      <w:r>
+        <w:tab/>
+        <w:t>What are the distinctions between physical addresses (MAC addresses) and logical addresses (IP addresses)?</w:t>
+      </w:r>
+    </w:p>
+    <w:p>
+      <w:r>
+        <w:t>Q19</w:t>
+      </w:r>
+      <w:r>
+        <w:tab/>
+        <w:t>Explain the concept of a network protocol, and provide examples of widely used protocols in computer networks.</w:t>
+      </w:r>
+    </w:p>
+    <w:p>
+      <w:r>
+        <w:t>Q20</w:t>
+      </w:r>
+      <w:r>
+        <w:tab/>
+        <w:t>Compare and contrast the features and characteristics of the Transmission Control Protocol (TCP) and User Datagram Protocol (UDP).</w:t>
+      </w:r>
+    </w:p>
+    <w:p>
+      <w:r>
+        <w:t>Q21</w:t>
+      </w:r>
+      <w:r>
+        <w:tab/>
+        <w:t>What is a socket, and how does it enable communication between processes on different devices in a network?</w:t>
+      </w:r>
+    </w:p>
+    <w:p>
+      <w:r>
+        <w:t>Q22</w:t>
+      </w:r>
+      <w:r>
+        <w:tab/>
+        <w:t>What is the purpose of the Address Resolution Protocol (ARP), and how does it map IP addresses to MAC addresses?</w:t>
+      </w:r>
+    </w:p>
+    <w:p>
+      <w:r>
+        <w:t>Q23</w:t>
+      </w:r>
+      <w:r>
+        <w:tab/>
+        <w:t>Define and describe a network packet, including its structure and the information it carries.</w:t>
+      </w:r>
+    </w:p>
+    <w:p>
+      <w:r>
+        <w:t>Q24</w:t>
+      </w:r>
+      <w:r>
+        <w:tab/>
+        <w:t>Explain the principles and functioning of packet switching, and how it differs from circuit switching.</w:t>
+      </w:r>
+    </w:p>
+    <w:p>
+      <w:r>
+        <w:t>Q25</w:t>
+      </w:r>
+      <w:r>
+        <w:tab/>
+        <w:t>What is a Virtual Private Network (VPN), and how does it provide secure remote access to a private network over the internet?</w:t>
+      </w:r>
+    </w:p>
+    <w:p>
+      <w:r>
+        <w:t>Q26</w:t>
+      </w:r>
+      <w:r>
+        <w:tab/>
+        <w:t>Describe the concept of bandwidth in computer networks, including its measurement and impact on network performance.</w:t>
+      </w:r>
+    </w:p>
+    <w:p>
+      <w:r>
+        <w:t>Q27</w:t>
+      </w:r>
+      <w:r>
+        <w:tab/>
+        <w:t>What is latency in the context of computer networks, and how does it affect network responsiveness?</w:t>
+      </w:r>
+    </w:p>
+    <w:p>
+      <w:proofErr w:type="gramStart"/>
+      <w:r>
+        <w:t>Q28</w:t>
+      </w:r>
+      <w:proofErr w:type="gramEnd"/>
+      <w:r>
+        <w:tab/>
+        <w:t>Can you provide an overview of a routing table and its role in determining the optimal path for data packets in a network?</w:t>
+      </w:r>
+    </w:p>
+    <w:p>
+      <w:r>
+        <w:t>Q29</w:t>
+      </w:r>
+      <w:r>
+        <w:tab/>
+        <w:t>How does a wireless network operate, and what are some of the key considerations for ensuring its security?</w:t>
+      </w:r>
+    </w:p>
+    <w:p>
+      <w:r>
+        <w:t>Q30</w:t>
+      </w:r>
+      <w:r>
+        <w:tab/>
+        <w:t>Discuss the differences between symmetric and asymmetric encryption algorithms, and provide examples of each.</w:t>
+      </w:r>
+    </w:p>
+    <w:p>
+      <w:r>
+        <w:t>Q31</w:t>
+      </w:r>
+      <w:r>
+        <w:tab/>
+        <w:t>What is SSL/TLS, and how do these protocols ensure secure communication over the internet?</w:t>
+      </w:r>
+    </w:p>
+    <w:p>
+      <w:r>
+        <w:t>Q32</w:t>
+      </w:r>
+      <w:r>
+        <w:tab/>
+        <w:t>Explain what a denial-of-service (DoS) attack is, including its objectives, methods, and potential impact on a network.</w:t>
+      </w:r>
+    </w:p>
+    <w:p>
+      <w:r>
+        <w:t>Q33</w:t>
+      </w:r>
+      <w:r>
+        <w:tab/>
+        <w:t>Elaborate on the concept of a distributed denial-of-service (DDoS) attack, including how it is orchestrated and its potential counter</w:t>
+      </w:r>
+    </w:p>
+    <w:p>
+      <w:proofErr w:type="gramStart"/>
+      <w:r>
+        <w:t>Q34</w:t>
+      </w:r>
+      <w:proofErr w:type="gramEnd"/>
+      <w:r>
+        <w:tab/>
+        <w:t>Can you explain the role of computer networks and how they facilitate communication between devices in an organization?</w:t>
+      </w:r>
+    </w:p>
+    <w:p>
+      <w:r>
+        <w:t>Q35</w:t>
+      </w:r>
+      <w:r>
+        <w:tab/>
+        <w:t>Describe the differences between a local area network (LAN) and a wide area network (WAN). How do these networks support different business requirements?</w:t>
+      </w:r>
+    </w:p>
+    <w:p>
+      <w:r>
+        <w:t>Q36</w:t>
+      </w:r>
+      <w:r>
+        <w:tab/>
+        <w:t>In a computer network, what is the function of a router and how does it determine the path for data packets?</w:t>
+      </w:r>
+    </w:p>
+    <w:p>
+      <w:r>
+        <w:t>Q37</w:t>
+      </w:r>
+      <w:r>
+        <w:tab/>
+        <w:t>The OSI model is widely used to understand network communication. Could you explain the purpose of each of its seven layers and how they interact with each other?</w:t>
+      </w:r>
+    </w:p>
+    <w:p>
+      <w:r>
+        <w:t>Q38</w:t>
+      </w:r>
+      <w:r>
+        <w:tab/>
+        <w:t>During network infrastructure planning, how do you decide whether to use a hub or a switch? What are the advantages and disadvantages of each?</w:t>
+      </w:r>
+    </w:p>
+    <w:p>
+      <w:r>
+        <w:t>Q39</w:t>
+      </w:r>
+      <w:r>
+        <w:tab/>
+        <w:t>MAC addresses play a crucial role in network communication. Can you explain what a MAC address is and how it is used in data transmission?</w:t>
+      </w:r>
+    </w:p>
+    <w:p>
+      <w:r>
+        <w:t>Q40</w:t>
+      </w:r>
+      <w:r>
+        <w:tab/>
+        <w:t>IP addresses are fundamental in identifying devices on a network. Can you discuss the purpose of an IP address and the difference between IPv4 and IPv6?</w:t>
+      </w:r>
+    </w:p>
+    <w:p/>
     <w:sectPr>
       <w:pgSz w:w="11906" w:h="16838"/>
       <w:pgMar w:top="1440" w:right="1440" w:bottom="1440" w:left="1440" w:header="708" w:footer="708" w:gutter="0"/>
@@ -141,7 +513,7 @@
 </file>
 
 <file path=word/numbering.xml><?xml version="1.0" encoding="utf-8"?>
-<w:numbering xmlns:wpc="http://schemas.microsoft.com/office/word/2010/wordprocessingCanvas" xmlns:cx="http://schemas.microsoft.com/office/drawing/2014/chartex" xmlns:cx1="http://schemas.microsoft.com/office/drawing/2015/9/8/chartex" xmlns:mc="http://schemas.openxmlformats.org/markup-compatibility/2006" xmlns:o="urn:schemas-microsoft-com:office:office" xmlns:r="http://schemas.openxmlformats.org/officeDocument/2006/relationships" xmlns:m="http://schemas.openxmlformats.org/officeDocument/2006/math" xmlns:v="urn:schemas-microsoft-com:vml" xmlns:wp14="http://schemas.microsoft.com/office/word/2010/wordprocessingDrawing" xmlns:wp="http://schemas.openxmlformats.org/drawingml/2006/wordprocessingDrawing" xmlns:w10="urn:schemas-microsoft-com:office:word" xmlns:w="http://schemas.openxmlformats.org/wordprocessingml/2006/main" xmlns:w14="http://schemas.microsoft.com/office/word/2010/wordml" xmlns:w15="http://schemas.microsoft.com/office/word/2012/wordml" xmlns:w16se="http://schemas.microsoft.com/office/word/2015/wordml/symex" xmlns:wpg="http://schemas.microsoft.com/office/word/2010/wordprocessingGroup" xmlns:wpi="http://schemas.microsoft.com/office/word/2010/wordprocessingInk" xmlns:wne="http://schemas.microsoft.com/office/word/2006/wordml" xmlns:wps="http://schemas.microsoft.com/office/word/2010/wordprocessingShape" mc:Ignorable="w14 w15 w16se wp14">
+<w:numbering xmlns:wpc="http://schemas.microsoft.com/office/word/2010/wordprocessingCanvas" xmlns:cx="http://schemas.microsoft.com/office/drawing/2014/chartex" xmlns:cx1="http://schemas.microsoft.com/office/drawing/2015/9/8/chartex" xmlns:cx2="http://schemas.microsoft.com/office/drawing/2015/10/21/chartex" xmlns:cx3="http://schemas.microsoft.com/office/drawing/2016/5/9/chartex" xmlns:cx4="http://schemas.microsoft.com/office/drawing/2016/5/10/chartex" xmlns:cx5="http://schemas.microsoft.com/office/drawing/2016/5/11/chartex" xmlns:cx6="http://schemas.microsoft.com/office/drawing/2016/5/12/chartex" xmlns:cx7="http://schemas.microsoft.com/office/drawing/2016/5/13/chartex" xmlns:cx8="http://schemas.microsoft.com/office/drawing/2016/5/14/chartex" xmlns:mc="http://schemas.openxmlformats.org/markup-compatibility/2006" xmlns:aink="http://schemas.microsoft.com/office/drawing/2016/ink" xmlns:am3d="http://schemas.microsoft.com/office/drawing/2017/model3d" xmlns:o="urn:schemas-microsoft-com:office:office" xmlns:oel="http://schemas.microsoft.com/office/2019/extlst" xmlns:r="http://schemas.openxmlformats.org/officeDocument/2006/relationships" xmlns:m="http://schemas.openxmlformats.org/officeDocument/2006/math" xmlns:v="urn:schemas-microsoft-com:vml" xmlns:wp14="http://schemas.microsoft.com/office/word/2010/wordprocessingDrawing" xmlns:wp="http://schemas.openxmlformats.org/drawingml/2006/wordprocessingDrawing" xmlns:w10="urn:schemas-microsoft-com:office:word" xmlns:w="http://schemas.openxmlformats.org/wordprocessingml/2006/main" xmlns:w14="http://schemas.microsoft.com/office/word/2010/wordml" xmlns:w15="http://schemas.microsoft.com/office/word/2012/wordml" xmlns:w16cex="http://schemas.microsoft.com/office/word/2018/wordml/cex" xmlns:w16cid="http://schemas.microsoft.com/office/word/2016/wordml/cid" xmlns:w16="http://schemas.microsoft.com/office/word/2018/wordml" xmlns:w16sdtdh="http://schemas.microsoft.com/office/word/2020/wordml/sdtdatahash" xmlns:w16se="http://schemas.microsoft.com/office/word/2015/wordml/symex" xmlns:wpg="http://schemas.microsoft.com/office/word/2010/wordprocessingGroup" xmlns:wpi="http://schemas.microsoft.com/office/word/2010/wordprocessingInk" xmlns:wne="http://schemas.microsoft.com/office/word/2006/wordml" xmlns:wps="http://schemas.microsoft.com/office/word/2010/wordprocessingShape" mc:Ignorable="w14 w15 w16se w16cid w16 w16cex w16sdtdh wp14">
   <w:abstractNum w:abstractNumId="0" w15:restartNumberingAfterBreak="0">
     <w:nsid w:val="7C423CE2"/>
     <w:multiLevelType w:val="multilevel"/>
@@ -255,14 +627,14 @@
       </w:rPr>
     </w:lvl>
   </w:abstractNum>
-  <w:num w:numId="1">
+  <w:num w:numId="1" w16cid:durableId="622275459">
     <w:abstractNumId w:val="0"/>
   </w:num>
 </w:numbering>
 </file>
 
 <file path=word/styles.xml><?xml version="1.0" encoding="utf-8"?>
-<w:styles xmlns:mc="http://schemas.openxmlformats.org/markup-compatibility/2006" xmlns:r="http://schemas.openxmlformats.org/officeDocument/2006/relationships" xmlns:w="http://schemas.openxmlformats.org/wordprocessingml/2006/main" xmlns:w14="http://schemas.microsoft.com/office/word/2010/wordml" xmlns:w15="http://schemas.microsoft.com/office/word/2012/wordml" xmlns:w16se="http://schemas.microsoft.com/office/word/2015/wordml/symex" mc:Ignorable="w14 w15 w16se">
+<w:styles xmlns:mc="http://schemas.openxmlformats.org/markup-compatibility/2006" xmlns:r="http://schemas.openxmlformats.org/officeDocument/2006/relationships" xmlns:w="http://schemas.openxmlformats.org/wordprocessingml/2006/main" xmlns:w14="http://schemas.microsoft.com/office/word/2010/wordml" xmlns:w15="http://schemas.microsoft.com/office/word/2012/wordml" xmlns:w16cex="http://schemas.microsoft.com/office/word/2018/wordml/cex" xmlns:w16cid="http://schemas.microsoft.com/office/word/2016/wordml/cid" xmlns:w16="http://schemas.microsoft.com/office/word/2018/wordml" xmlns:w16sdtdh="http://schemas.microsoft.com/office/word/2020/wordml/sdtdatahash" xmlns:w16se="http://schemas.microsoft.com/office/word/2015/wordml/symex" mc:Ignorable="w14 w15 w16se w16cid w16 w16cex w16sdtdh">
   <w:docDefaults>
     <w:rPrDefault>
       <w:rPr>
@@ -279,7 +651,7 @@
       </w:pPr>
     </w:pPrDefault>
   </w:docDefaults>
-  <w:latentStyles w:defLockedState="0" w:defUIPriority="99" w:defSemiHidden="0" w:defUnhideWhenUsed="0" w:defQFormat="0" w:count="371">
+  <w:latentStyles w:defLockedState="0" w:defUIPriority="99" w:defSemiHidden="0" w:defUnhideWhenUsed="0" w:defQFormat="0" w:count="376">
     <w:lsdException w:name="Normal" w:uiPriority="0" w:qFormat="1"/>
     <w:lsdException w:name="heading 1" w:uiPriority="9" w:qFormat="1"/>
     <w:lsdException w:name="heading 2" w:semiHidden="1" w:uiPriority="9" w:unhideWhenUsed="1" w:qFormat="1"/>
@@ -651,6 +1023,11 @@
     <w:lsdException w:name="List Table 5 Dark Accent 6" w:uiPriority="50"/>
     <w:lsdException w:name="List Table 6 Colorful Accent 6" w:uiPriority="51"/>
     <w:lsdException w:name="List Table 7 Colorful Accent 6" w:uiPriority="52"/>
+    <w:lsdException w:name="Mention" w:semiHidden="1" w:unhideWhenUsed="1"/>
+    <w:lsdException w:name="Smart Hyperlink" w:semiHidden="1" w:unhideWhenUsed="1"/>
+    <w:lsdException w:name="Hashtag" w:semiHidden="1" w:unhideWhenUsed="1"/>
+    <w:lsdException w:name="Unresolved Mention" w:semiHidden="1" w:unhideWhenUsed="1"/>
+    <w:lsdException w:name="Smart Link" w:semiHidden="1" w:unhideWhenUsed="1"/>
   </w:latentStyles>
   <w:style w:type="paragraph" w:default="1" w:styleId="Normal">
     <w:name w:val="Normal"/>

</xml_diff>

<commit_message>
Update dbms comapring models (#13)
* compared the 3 models for each question and made the graph

* update graph axis names

* updated gitignore

* applied compare models for 100 questions

* added dbms 100 ques graphs

* updated net_compare file
</commit_message>
<xml_diff>
--- a/theory/Networking/Amazon.docx
+++ b/theory/Networking/Amazon.docx
@@ -1,6 +1,6 @@
 
 <file path=word/document.xml><?xml version="1.0" encoding="utf-8"?>
-<w:document xmlns:wpc="http://schemas.microsoft.com/office/word/2010/wordprocessingCanvas" xmlns:cx="http://schemas.microsoft.com/office/drawing/2014/chartex" xmlns:cx1="http://schemas.microsoft.com/office/drawing/2015/9/8/chartex" xmlns:mc="http://schemas.openxmlformats.org/markup-compatibility/2006" xmlns:o="urn:schemas-microsoft-com:office:office" xmlns:r="http://schemas.openxmlformats.org/officeDocument/2006/relationships" xmlns:m="http://schemas.openxmlformats.org/officeDocument/2006/math" xmlns:v="urn:schemas-microsoft-com:vml" xmlns:wp14="http://schemas.microsoft.com/office/word/2010/wordprocessingDrawing" xmlns:wp="http://schemas.openxmlformats.org/drawingml/2006/wordprocessingDrawing" xmlns:w10="urn:schemas-microsoft-com:office:word" xmlns:w="http://schemas.openxmlformats.org/wordprocessingml/2006/main" xmlns:w14="http://schemas.microsoft.com/office/word/2010/wordml" xmlns:w15="http://schemas.microsoft.com/office/word/2012/wordml" xmlns:w16se="http://schemas.microsoft.com/office/word/2015/wordml/symex" xmlns:wpg="http://schemas.microsoft.com/office/word/2010/wordprocessingGroup" xmlns:wpi="http://schemas.microsoft.com/office/word/2010/wordprocessingInk" xmlns:wne="http://schemas.microsoft.com/office/word/2006/wordml" xmlns:wps="http://schemas.microsoft.com/office/word/2010/wordprocessingShape" mc:Ignorable="w14 w15 w16se wp14">
+<w:document xmlns:wpc="http://schemas.microsoft.com/office/word/2010/wordprocessingCanvas" xmlns:cx="http://schemas.microsoft.com/office/drawing/2014/chartex" xmlns:cx1="http://schemas.microsoft.com/office/drawing/2015/9/8/chartex" xmlns:cx2="http://schemas.microsoft.com/office/drawing/2015/10/21/chartex" xmlns:cx3="http://schemas.microsoft.com/office/drawing/2016/5/9/chartex" xmlns:cx4="http://schemas.microsoft.com/office/drawing/2016/5/10/chartex" xmlns:cx5="http://schemas.microsoft.com/office/drawing/2016/5/11/chartex" xmlns:cx6="http://schemas.microsoft.com/office/drawing/2016/5/12/chartex" xmlns:cx7="http://schemas.microsoft.com/office/drawing/2016/5/13/chartex" xmlns:cx8="http://schemas.microsoft.com/office/drawing/2016/5/14/chartex" xmlns:mc="http://schemas.openxmlformats.org/markup-compatibility/2006" xmlns:aink="http://schemas.microsoft.com/office/drawing/2016/ink" xmlns:am3d="http://schemas.microsoft.com/office/drawing/2017/model3d" xmlns:o="urn:schemas-microsoft-com:office:office" xmlns:oel="http://schemas.microsoft.com/office/2019/extlst" xmlns:r="http://schemas.openxmlformats.org/officeDocument/2006/relationships" xmlns:m="http://schemas.openxmlformats.org/officeDocument/2006/math" xmlns:v="urn:schemas-microsoft-com:vml" xmlns:wp14="http://schemas.microsoft.com/office/word/2010/wordprocessingDrawing" xmlns:wp="http://schemas.openxmlformats.org/drawingml/2006/wordprocessingDrawing" xmlns:w10="urn:schemas-microsoft-com:office:word" xmlns:w="http://schemas.openxmlformats.org/wordprocessingml/2006/main" xmlns:w14="http://schemas.microsoft.com/office/word/2010/wordml" xmlns:w15="http://schemas.microsoft.com/office/word/2012/wordml" xmlns:w16cex="http://schemas.microsoft.com/office/word/2018/wordml/cex" xmlns:w16cid="http://schemas.microsoft.com/office/word/2016/wordml/cid" xmlns:w16="http://schemas.microsoft.com/office/word/2018/wordml" xmlns:w16sdtdh="http://schemas.microsoft.com/office/word/2020/wordml/sdtdatahash" xmlns:w16se="http://schemas.microsoft.com/office/word/2015/wordml/symex" xmlns:wpg="http://schemas.microsoft.com/office/word/2010/wordprocessingGroup" xmlns:wpi="http://schemas.microsoft.com/office/word/2010/wordprocessingInk" xmlns:wne="http://schemas.microsoft.com/office/word/2006/wordml" xmlns:wps="http://schemas.microsoft.com/office/word/2010/wordprocessingShape" mc:Ignorable="w14 w15 w16se w16cid w16 w16cex w16sdtdh wp14">
   <w:body>
     <w:p>
       <w:pPr>
@@ -9,8 +9,6 @@
           <w:szCs w:val="24"/>
         </w:rPr>
       </w:pPr>
-      <w:bookmarkStart w:id="0" w:name="_GoBack"/>
-      <w:bookmarkEnd w:id="0"/>
       <w:r>
         <w:rPr>
           <w:sz w:val="24"/>
@@ -130,6 +128,380 @@
         <w:t>Q11. What is a VLAN (Virtual Local Area Network)? Can you explain how it works?</w:t>
       </w:r>
     </w:p>
+    <w:p>
+      <w:r>
+        <w:t>Q1</w:t>
+      </w:r>
+      <w:r>
+        <w:tab/>
+        <w:t>What is the purpose of a computer network, and how does it facilitate communication between devices?</w:t>
+      </w:r>
+    </w:p>
+    <w:p>
+      <w:proofErr w:type="gramStart"/>
+      <w:r>
+        <w:t>Q2</w:t>
+      </w:r>
+      <w:proofErr w:type="gramEnd"/>
+      <w:r>
+        <w:tab/>
+        <w:t>Can you explain the key differences between a local area network (LAN) and a wide area network (WAN)?</w:t>
+      </w:r>
+    </w:p>
+    <w:p>
+      <w:r>
+        <w:t>Q3</w:t>
+      </w:r>
+      <w:r>
+        <w:tab/>
+        <w:t>How does a router function in a computer network, and what role does it play in directing data packets?</w:t>
+      </w:r>
+    </w:p>
+    <w:p>
+      <w:r>
+        <w:t>Q4</w:t>
+      </w:r>
+      <w:r>
+        <w:tab/>
+        <w:t>What is the OSI model, and what are the specific functions performed by each of its seven layers?</w:t>
+      </w:r>
+    </w:p>
+    <w:p>
+      <w:proofErr w:type="gramStart"/>
+      <w:r>
+        <w:t>Q5</w:t>
+      </w:r>
+      <w:proofErr w:type="gramEnd"/>
+      <w:r>
+        <w:tab/>
+        <w:t>Could you outline the disparities between a hub and a switch in terms of their operation and effectiveness?</w:t>
+      </w:r>
+    </w:p>
+    <w:p>
+      <w:r>
+        <w:t>Q6</w:t>
+      </w:r>
+      <w:r>
+        <w:tab/>
+        <w:t>Elaborate on the concept of a MAC address and its significance in network communication.</w:t>
+      </w:r>
+    </w:p>
+    <w:p>
+      <w:r>
+        <w:t>Q7</w:t>
+      </w:r>
+      <w:r>
+        <w:tab/>
+        <w:t>What is the purpose of an IP address, and how does it assist in identifying devices on a network?</w:t>
+      </w:r>
+    </w:p>
+    <w:p>
+      <w:proofErr w:type="gramStart"/>
+      <w:r>
+        <w:t>Q8</w:t>
+      </w:r>
+      <w:proofErr w:type="gramEnd"/>
+      <w:r>
+        <w:tab/>
+        <w:t>Can you highlight the primary distinctions between IPv4 and IPv6 in terms of addressing and functionality?</w:t>
+      </w:r>
+    </w:p>
+    <w:p>
+      <w:r>
+        <w:t>Q9</w:t>
+      </w:r>
+      <w:r>
+        <w:tab/>
+        <w:t>How does subnetting work, and what advantages does it offer in terms of network management?</w:t>
+      </w:r>
+    </w:p>
+    <w:p>
+      <w:r>
+        <w:t>Q10</w:t>
+      </w:r>
+      <w:r>
+        <w:tab/>
+        <w:t>Explain the role and functioning of the Domain Name System (DNS) in translating domain names to IP addresses.</w:t>
+      </w:r>
+    </w:p>
+    <w:p>
+      <w:r>
+        <w:t>Q11</w:t>
+      </w:r>
+      <w:r>
+        <w:tab/>
+        <w:t>What is DHCP (Dynamic Host Configuration Protocol), and how does it simplify the assignment of IP addresses in a network?</w:t>
+      </w:r>
+    </w:p>
+    <w:p>
+      <w:r>
+        <w:t>Q12</w:t>
+      </w:r>
+      <w:r>
+        <w:tab/>
+        <w:t>Discuss the TCP/IP protocol suite, its key protocols, and their respective functions in network communication.</w:t>
+      </w:r>
+    </w:p>
+    <w:p>
+      <w:r>
+        <w:t>Q13</w:t>
+      </w:r>
+      <w:r>
+        <w:tab/>
+        <w:t>What is the purpose of a firewall in a computer network, and how does it enhance network security?</w:t>
+      </w:r>
+    </w:p>
+    <w:p>
+      <w:r>
+        <w:t>Q14</w:t>
+      </w:r>
+      <w:r>
+        <w:tab/>
+        <w:t>Explain Network Address Translation (NAT) and its role in enabling multiple devices to share a single public IP address.</w:t>
+      </w:r>
+    </w:p>
+    <w:p>
+      <w:r>
+        <w:t>Q15</w:t>
+      </w:r>
+      <w:r>
+        <w:tab/>
+        <w:t>What is a proxy server, and how does it act as an intermediary between clients and other servers on a network?</w:t>
+      </w:r>
+    </w:p>
+    <w:p>
+      <w:r>
+        <w:t>Q16</w:t>
+      </w:r>
+      <w:r>
+        <w:tab/>
+        <w:t>How does a gateway facilitate communication between different networks, and what functions does it perform?</w:t>
+      </w:r>
+    </w:p>
+    <w:p>
+      <w:proofErr w:type="gramStart"/>
+      <w:r>
+        <w:t>Q17</w:t>
+      </w:r>
+      <w:proofErr w:type="gramEnd"/>
+      <w:r>
+        <w:tab/>
+        <w:t>Can you elaborate on the concept of a virtual local area network (VLAN) and how it segments a network?</w:t>
+      </w:r>
+    </w:p>
+    <w:p>
+      <w:r>
+        <w:lastRenderedPageBreak/>
+        <w:t>Q18</w:t>
+      </w:r>
+      <w:r>
+        <w:tab/>
+        <w:t>What are the distinctions between physical addresses (MAC addresses) and logical addresses (IP addresses)?</w:t>
+      </w:r>
+    </w:p>
+    <w:p>
+      <w:r>
+        <w:t>Q19</w:t>
+      </w:r>
+      <w:r>
+        <w:tab/>
+        <w:t>Explain the concept of a network protocol, and provide examples of widely used protocols in computer networks.</w:t>
+      </w:r>
+    </w:p>
+    <w:p>
+      <w:r>
+        <w:t>Q20</w:t>
+      </w:r>
+      <w:r>
+        <w:tab/>
+        <w:t>Compare and contrast the features and characteristics of the Transmission Control Protocol (TCP) and User Datagram Protocol (UDP).</w:t>
+      </w:r>
+    </w:p>
+    <w:p>
+      <w:r>
+        <w:t>Q21</w:t>
+      </w:r>
+      <w:r>
+        <w:tab/>
+        <w:t>What is a socket, and how does it enable communication between processes on different devices in a network?</w:t>
+      </w:r>
+    </w:p>
+    <w:p>
+      <w:r>
+        <w:t>Q22</w:t>
+      </w:r>
+      <w:r>
+        <w:tab/>
+        <w:t>What is the purpose of the Address Resolution Protocol (ARP), and how does it map IP addresses to MAC addresses?</w:t>
+      </w:r>
+    </w:p>
+    <w:p>
+      <w:r>
+        <w:t>Q23</w:t>
+      </w:r>
+      <w:r>
+        <w:tab/>
+        <w:t>Define and describe a network packet, including its structure and the information it carries.</w:t>
+      </w:r>
+    </w:p>
+    <w:p>
+      <w:r>
+        <w:t>Q24</w:t>
+      </w:r>
+      <w:r>
+        <w:tab/>
+        <w:t>Explain the principles and functioning of packet switching, and how it differs from circuit switching.</w:t>
+      </w:r>
+    </w:p>
+    <w:p>
+      <w:r>
+        <w:t>Q25</w:t>
+      </w:r>
+      <w:r>
+        <w:tab/>
+        <w:t>What is a Virtual Private Network (VPN), and how does it provide secure remote access to a private network over the internet?</w:t>
+      </w:r>
+    </w:p>
+    <w:p>
+      <w:r>
+        <w:t>Q26</w:t>
+      </w:r>
+      <w:r>
+        <w:tab/>
+        <w:t>Describe the concept of bandwidth in computer networks, including its measurement and impact on network performance.</w:t>
+      </w:r>
+    </w:p>
+    <w:p>
+      <w:r>
+        <w:t>Q27</w:t>
+      </w:r>
+      <w:r>
+        <w:tab/>
+        <w:t>What is latency in the context of computer networks, and how does it affect network responsiveness?</w:t>
+      </w:r>
+    </w:p>
+    <w:p>
+      <w:proofErr w:type="gramStart"/>
+      <w:r>
+        <w:t>Q28</w:t>
+      </w:r>
+      <w:proofErr w:type="gramEnd"/>
+      <w:r>
+        <w:tab/>
+        <w:t>Can you provide an overview of a routing table and its role in determining the optimal path for data packets in a network?</w:t>
+      </w:r>
+    </w:p>
+    <w:p>
+      <w:r>
+        <w:t>Q29</w:t>
+      </w:r>
+      <w:r>
+        <w:tab/>
+        <w:t>How does a wireless network operate, and what are some of the key considerations for ensuring its security?</w:t>
+      </w:r>
+    </w:p>
+    <w:p>
+      <w:r>
+        <w:t>Q30</w:t>
+      </w:r>
+      <w:r>
+        <w:tab/>
+        <w:t>Discuss the differences between symmetric and asymmetric encryption algorithms, and provide examples of each.</w:t>
+      </w:r>
+    </w:p>
+    <w:p>
+      <w:r>
+        <w:t>Q31</w:t>
+      </w:r>
+      <w:r>
+        <w:tab/>
+        <w:t>What is SSL/TLS, and how do these protocols ensure secure communication over the internet?</w:t>
+      </w:r>
+    </w:p>
+    <w:p>
+      <w:r>
+        <w:t>Q32</w:t>
+      </w:r>
+      <w:r>
+        <w:tab/>
+        <w:t>Explain what a denial-of-service (DoS) attack is, including its objectives, methods, and potential impact on a network.</w:t>
+      </w:r>
+    </w:p>
+    <w:p>
+      <w:r>
+        <w:t>Q33</w:t>
+      </w:r>
+      <w:r>
+        <w:tab/>
+        <w:t>Elaborate on the concept of a distributed denial-of-service (DDoS) attack, including how it is orchestrated and its potential counter</w:t>
+      </w:r>
+    </w:p>
+    <w:p>
+      <w:proofErr w:type="gramStart"/>
+      <w:r>
+        <w:t>Q34</w:t>
+      </w:r>
+      <w:proofErr w:type="gramEnd"/>
+      <w:r>
+        <w:tab/>
+        <w:t>Can you explain the role of computer networks and how they facilitate communication between devices in an organization?</w:t>
+      </w:r>
+    </w:p>
+    <w:p>
+      <w:r>
+        <w:t>Q35</w:t>
+      </w:r>
+      <w:r>
+        <w:tab/>
+        <w:t>Describe the differences between a local area network (LAN) and a wide area network (WAN). How do these networks support different business requirements?</w:t>
+      </w:r>
+    </w:p>
+    <w:p>
+      <w:r>
+        <w:t>Q36</w:t>
+      </w:r>
+      <w:r>
+        <w:tab/>
+        <w:t>In a computer network, what is the function of a router and how does it determine the path for data packets?</w:t>
+      </w:r>
+    </w:p>
+    <w:p>
+      <w:r>
+        <w:t>Q37</w:t>
+      </w:r>
+      <w:r>
+        <w:tab/>
+        <w:t>The OSI model is widely used to understand network communication. Could you explain the purpose of each of its seven layers and how they interact with each other?</w:t>
+      </w:r>
+    </w:p>
+    <w:p>
+      <w:r>
+        <w:t>Q38</w:t>
+      </w:r>
+      <w:r>
+        <w:tab/>
+        <w:t>During network infrastructure planning, how do you decide whether to use a hub or a switch? What are the advantages and disadvantages of each?</w:t>
+      </w:r>
+    </w:p>
+    <w:p>
+      <w:r>
+        <w:t>Q39</w:t>
+      </w:r>
+      <w:r>
+        <w:tab/>
+        <w:t>MAC addresses play a crucial role in network communication. Can you explain what a MAC address is and how it is used in data transmission?</w:t>
+      </w:r>
+    </w:p>
+    <w:p>
+      <w:r>
+        <w:t>Q40</w:t>
+      </w:r>
+      <w:r>
+        <w:tab/>
+        <w:t>IP addresses are fundamental in identifying devices on a network. Can you discuss the purpose of an IP address and the difference between IPv4 and IPv6?</w:t>
+      </w:r>
+    </w:p>
+    <w:p/>
     <w:sectPr>
       <w:pgSz w:w="11906" w:h="16838"/>
       <w:pgMar w:top="1440" w:right="1440" w:bottom="1440" w:left="1440" w:header="708" w:footer="708" w:gutter="0"/>
@@ -141,7 +513,7 @@
 </file>
 
 <file path=word/numbering.xml><?xml version="1.0" encoding="utf-8"?>
-<w:numbering xmlns:wpc="http://schemas.microsoft.com/office/word/2010/wordprocessingCanvas" xmlns:cx="http://schemas.microsoft.com/office/drawing/2014/chartex" xmlns:cx1="http://schemas.microsoft.com/office/drawing/2015/9/8/chartex" xmlns:mc="http://schemas.openxmlformats.org/markup-compatibility/2006" xmlns:o="urn:schemas-microsoft-com:office:office" xmlns:r="http://schemas.openxmlformats.org/officeDocument/2006/relationships" xmlns:m="http://schemas.openxmlformats.org/officeDocument/2006/math" xmlns:v="urn:schemas-microsoft-com:vml" xmlns:wp14="http://schemas.microsoft.com/office/word/2010/wordprocessingDrawing" xmlns:wp="http://schemas.openxmlformats.org/drawingml/2006/wordprocessingDrawing" xmlns:w10="urn:schemas-microsoft-com:office:word" xmlns:w="http://schemas.openxmlformats.org/wordprocessingml/2006/main" xmlns:w14="http://schemas.microsoft.com/office/word/2010/wordml" xmlns:w15="http://schemas.microsoft.com/office/word/2012/wordml" xmlns:w16se="http://schemas.microsoft.com/office/word/2015/wordml/symex" xmlns:wpg="http://schemas.microsoft.com/office/word/2010/wordprocessingGroup" xmlns:wpi="http://schemas.microsoft.com/office/word/2010/wordprocessingInk" xmlns:wne="http://schemas.microsoft.com/office/word/2006/wordml" xmlns:wps="http://schemas.microsoft.com/office/word/2010/wordprocessingShape" mc:Ignorable="w14 w15 w16se wp14">
+<w:numbering xmlns:wpc="http://schemas.microsoft.com/office/word/2010/wordprocessingCanvas" xmlns:cx="http://schemas.microsoft.com/office/drawing/2014/chartex" xmlns:cx1="http://schemas.microsoft.com/office/drawing/2015/9/8/chartex" xmlns:cx2="http://schemas.microsoft.com/office/drawing/2015/10/21/chartex" xmlns:cx3="http://schemas.microsoft.com/office/drawing/2016/5/9/chartex" xmlns:cx4="http://schemas.microsoft.com/office/drawing/2016/5/10/chartex" xmlns:cx5="http://schemas.microsoft.com/office/drawing/2016/5/11/chartex" xmlns:cx6="http://schemas.microsoft.com/office/drawing/2016/5/12/chartex" xmlns:cx7="http://schemas.microsoft.com/office/drawing/2016/5/13/chartex" xmlns:cx8="http://schemas.microsoft.com/office/drawing/2016/5/14/chartex" xmlns:mc="http://schemas.openxmlformats.org/markup-compatibility/2006" xmlns:aink="http://schemas.microsoft.com/office/drawing/2016/ink" xmlns:am3d="http://schemas.microsoft.com/office/drawing/2017/model3d" xmlns:o="urn:schemas-microsoft-com:office:office" xmlns:oel="http://schemas.microsoft.com/office/2019/extlst" xmlns:r="http://schemas.openxmlformats.org/officeDocument/2006/relationships" xmlns:m="http://schemas.openxmlformats.org/officeDocument/2006/math" xmlns:v="urn:schemas-microsoft-com:vml" xmlns:wp14="http://schemas.microsoft.com/office/word/2010/wordprocessingDrawing" xmlns:wp="http://schemas.openxmlformats.org/drawingml/2006/wordprocessingDrawing" xmlns:w10="urn:schemas-microsoft-com:office:word" xmlns:w="http://schemas.openxmlformats.org/wordprocessingml/2006/main" xmlns:w14="http://schemas.microsoft.com/office/word/2010/wordml" xmlns:w15="http://schemas.microsoft.com/office/word/2012/wordml" xmlns:w16cex="http://schemas.microsoft.com/office/word/2018/wordml/cex" xmlns:w16cid="http://schemas.microsoft.com/office/word/2016/wordml/cid" xmlns:w16="http://schemas.microsoft.com/office/word/2018/wordml" xmlns:w16sdtdh="http://schemas.microsoft.com/office/word/2020/wordml/sdtdatahash" xmlns:w16se="http://schemas.microsoft.com/office/word/2015/wordml/symex" xmlns:wpg="http://schemas.microsoft.com/office/word/2010/wordprocessingGroup" xmlns:wpi="http://schemas.microsoft.com/office/word/2010/wordprocessingInk" xmlns:wne="http://schemas.microsoft.com/office/word/2006/wordml" xmlns:wps="http://schemas.microsoft.com/office/word/2010/wordprocessingShape" mc:Ignorable="w14 w15 w16se w16cid w16 w16cex w16sdtdh wp14">
   <w:abstractNum w:abstractNumId="0" w15:restartNumberingAfterBreak="0">
     <w:nsid w:val="7C423CE2"/>
     <w:multiLevelType w:val="multilevel"/>
@@ -255,14 +627,14 @@
       </w:rPr>
     </w:lvl>
   </w:abstractNum>
-  <w:num w:numId="1">
+  <w:num w:numId="1" w16cid:durableId="622275459">
     <w:abstractNumId w:val="0"/>
   </w:num>
 </w:numbering>
 </file>
 
 <file path=word/styles.xml><?xml version="1.0" encoding="utf-8"?>
-<w:styles xmlns:mc="http://schemas.openxmlformats.org/markup-compatibility/2006" xmlns:r="http://schemas.openxmlformats.org/officeDocument/2006/relationships" xmlns:w="http://schemas.openxmlformats.org/wordprocessingml/2006/main" xmlns:w14="http://schemas.microsoft.com/office/word/2010/wordml" xmlns:w15="http://schemas.microsoft.com/office/word/2012/wordml" xmlns:w16se="http://schemas.microsoft.com/office/word/2015/wordml/symex" mc:Ignorable="w14 w15 w16se">
+<w:styles xmlns:mc="http://schemas.openxmlformats.org/markup-compatibility/2006" xmlns:r="http://schemas.openxmlformats.org/officeDocument/2006/relationships" xmlns:w="http://schemas.openxmlformats.org/wordprocessingml/2006/main" xmlns:w14="http://schemas.microsoft.com/office/word/2010/wordml" xmlns:w15="http://schemas.microsoft.com/office/word/2012/wordml" xmlns:w16cex="http://schemas.microsoft.com/office/word/2018/wordml/cex" xmlns:w16cid="http://schemas.microsoft.com/office/word/2016/wordml/cid" xmlns:w16="http://schemas.microsoft.com/office/word/2018/wordml" xmlns:w16sdtdh="http://schemas.microsoft.com/office/word/2020/wordml/sdtdatahash" xmlns:w16se="http://schemas.microsoft.com/office/word/2015/wordml/symex" mc:Ignorable="w14 w15 w16se w16cid w16 w16cex w16sdtdh">
   <w:docDefaults>
     <w:rPrDefault>
       <w:rPr>
@@ -279,7 +651,7 @@
       </w:pPr>
     </w:pPrDefault>
   </w:docDefaults>
-  <w:latentStyles w:defLockedState="0" w:defUIPriority="99" w:defSemiHidden="0" w:defUnhideWhenUsed="0" w:defQFormat="0" w:count="371">
+  <w:latentStyles w:defLockedState="0" w:defUIPriority="99" w:defSemiHidden="0" w:defUnhideWhenUsed="0" w:defQFormat="0" w:count="376">
     <w:lsdException w:name="Normal" w:uiPriority="0" w:qFormat="1"/>
     <w:lsdException w:name="heading 1" w:uiPriority="9" w:qFormat="1"/>
     <w:lsdException w:name="heading 2" w:semiHidden="1" w:uiPriority="9" w:unhideWhenUsed="1" w:qFormat="1"/>
@@ -651,6 +1023,11 @@
     <w:lsdException w:name="List Table 5 Dark Accent 6" w:uiPriority="50"/>
     <w:lsdException w:name="List Table 6 Colorful Accent 6" w:uiPriority="51"/>
     <w:lsdException w:name="List Table 7 Colorful Accent 6" w:uiPriority="52"/>
+    <w:lsdException w:name="Mention" w:semiHidden="1" w:unhideWhenUsed="1"/>
+    <w:lsdException w:name="Smart Hyperlink" w:semiHidden="1" w:unhideWhenUsed="1"/>
+    <w:lsdException w:name="Hashtag" w:semiHidden="1" w:unhideWhenUsed="1"/>
+    <w:lsdException w:name="Unresolved Mention" w:semiHidden="1" w:unhideWhenUsed="1"/>
+    <w:lsdException w:name="Smart Link" w:semiHidden="1" w:unhideWhenUsed="1"/>
   </w:latentStyles>
   <w:style w:type="paragraph" w:default="1" w:styleId="Normal">
     <w:name w:val="Normal"/>

</xml_diff>

<commit_message>
Revert "Update dbms comapring models (#13)"
This reverts commit 3043692fd329b5c1b50ad9492e1984c641c68a13.
</commit_message>
<xml_diff>
--- a/theory/Networking/Amazon.docx
+++ b/theory/Networking/Amazon.docx
@@ -1,6 +1,6 @@
 
 <file path=word/document.xml><?xml version="1.0" encoding="utf-8"?>
-<w:document xmlns:wpc="http://schemas.microsoft.com/office/word/2010/wordprocessingCanvas" xmlns:cx="http://schemas.microsoft.com/office/drawing/2014/chartex" xmlns:cx1="http://schemas.microsoft.com/office/drawing/2015/9/8/chartex" xmlns:cx2="http://schemas.microsoft.com/office/drawing/2015/10/21/chartex" xmlns:cx3="http://schemas.microsoft.com/office/drawing/2016/5/9/chartex" xmlns:cx4="http://schemas.microsoft.com/office/drawing/2016/5/10/chartex" xmlns:cx5="http://schemas.microsoft.com/office/drawing/2016/5/11/chartex" xmlns:cx6="http://schemas.microsoft.com/office/drawing/2016/5/12/chartex" xmlns:cx7="http://schemas.microsoft.com/office/drawing/2016/5/13/chartex" xmlns:cx8="http://schemas.microsoft.com/office/drawing/2016/5/14/chartex" xmlns:mc="http://schemas.openxmlformats.org/markup-compatibility/2006" xmlns:aink="http://schemas.microsoft.com/office/drawing/2016/ink" xmlns:am3d="http://schemas.microsoft.com/office/drawing/2017/model3d" xmlns:o="urn:schemas-microsoft-com:office:office" xmlns:oel="http://schemas.microsoft.com/office/2019/extlst" xmlns:r="http://schemas.openxmlformats.org/officeDocument/2006/relationships" xmlns:m="http://schemas.openxmlformats.org/officeDocument/2006/math" xmlns:v="urn:schemas-microsoft-com:vml" xmlns:wp14="http://schemas.microsoft.com/office/word/2010/wordprocessingDrawing" xmlns:wp="http://schemas.openxmlformats.org/drawingml/2006/wordprocessingDrawing" xmlns:w10="urn:schemas-microsoft-com:office:word" xmlns:w="http://schemas.openxmlformats.org/wordprocessingml/2006/main" xmlns:w14="http://schemas.microsoft.com/office/word/2010/wordml" xmlns:w15="http://schemas.microsoft.com/office/word/2012/wordml" xmlns:w16cex="http://schemas.microsoft.com/office/word/2018/wordml/cex" xmlns:w16cid="http://schemas.microsoft.com/office/word/2016/wordml/cid" xmlns:w16="http://schemas.microsoft.com/office/word/2018/wordml" xmlns:w16sdtdh="http://schemas.microsoft.com/office/word/2020/wordml/sdtdatahash" xmlns:w16se="http://schemas.microsoft.com/office/word/2015/wordml/symex" xmlns:wpg="http://schemas.microsoft.com/office/word/2010/wordprocessingGroup" xmlns:wpi="http://schemas.microsoft.com/office/word/2010/wordprocessingInk" xmlns:wne="http://schemas.microsoft.com/office/word/2006/wordml" xmlns:wps="http://schemas.microsoft.com/office/word/2010/wordprocessingShape" mc:Ignorable="w14 w15 w16se w16cid w16 w16cex w16sdtdh wp14">
+<w:document xmlns:wpc="http://schemas.microsoft.com/office/word/2010/wordprocessingCanvas" xmlns:cx="http://schemas.microsoft.com/office/drawing/2014/chartex" xmlns:cx1="http://schemas.microsoft.com/office/drawing/2015/9/8/chartex" xmlns:mc="http://schemas.openxmlformats.org/markup-compatibility/2006" xmlns:o="urn:schemas-microsoft-com:office:office" xmlns:r="http://schemas.openxmlformats.org/officeDocument/2006/relationships" xmlns:m="http://schemas.openxmlformats.org/officeDocument/2006/math" xmlns:v="urn:schemas-microsoft-com:vml" xmlns:wp14="http://schemas.microsoft.com/office/word/2010/wordprocessingDrawing" xmlns:wp="http://schemas.openxmlformats.org/drawingml/2006/wordprocessingDrawing" xmlns:w10="urn:schemas-microsoft-com:office:word" xmlns:w="http://schemas.openxmlformats.org/wordprocessingml/2006/main" xmlns:w14="http://schemas.microsoft.com/office/word/2010/wordml" xmlns:w15="http://schemas.microsoft.com/office/word/2012/wordml" xmlns:w16se="http://schemas.microsoft.com/office/word/2015/wordml/symex" xmlns:wpg="http://schemas.microsoft.com/office/word/2010/wordprocessingGroup" xmlns:wpi="http://schemas.microsoft.com/office/word/2010/wordprocessingInk" xmlns:wne="http://schemas.microsoft.com/office/word/2006/wordml" xmlns:wps="http://schemas.microsoft.com/office/word/2010/wordprocessingShape" mc:Ignorable="w14 w15 w16se wp14">
   <w:body>
     <w:p>
       <w:pPr>
@@ -9,6 +9,8 @@
           <w:szCs w:val="24"/>
         </w:rPr>
       </w:pPr>
+      <w:bookmarkStart w:id="0" w:name="_GoBack"/>
+      <w:bookmarkEnd w:id="0"/>
       <w:r>
         <w:rPr>
           <w:sz w:val="24"/>
@@ -128,380 +130,6 @@
         <w:t>Q11. What is a VLAN (Virtual Local Area Network)? Can you explain how it works?</w:t>
       </w:r>
     </w:p>
-    <w:p>
-      <w:r>
-        <w:t>Q1</w:t>
-      </w:r>
-      <w:r>
-        <w:tab/>
-        <w:t>What is the purpose of a computer network, and how does it facilitate communication between devices?</w:t>
-      </w:r>
-    </w:p>
-    <w:p>
-      <w:proofErr w:type="gramStart"/>
-      <w:r>
-        <w:t>Q2</w:t>
-      </w:r>
-      <w:proofErr w:type="gramEnd"/>
-      <w:r>
-        <w:tab/>
-        <w:t>Can you explain the key differences between a local area network (LAN) and a wide area network (WAN)?</w:t>
-      </w:r>
-    </w:p>
-    <w:p>
-      <w:r>
-        <w:t>Q3</w:t>
-      </w:r>
-      <w:r>
-        <w:tab/>
-        <w:t>How does a router function in a computer network, and what role does it play in directing data packets?</w:t>
-      </w:r>
-    </w:p>
-    <w:p>
-      <w:r>
-        <w:t>Q4</w:t>
-      </w:r>
-      <w:r>
-        <w:tab/>
-        <w:t>What is the OSI model, and what are the specific functions performed by each of its seven layers?</w:t>
-      </w:r>
-    </w:p>
-    <w:p>
-      <w:proofErr w:type="gramStart"/>
-      <w:r>
-        <w:t>Q5</w:t>
-      </w:r>
-      <w:proofErr w:type="gramEnd"/>
-      <w:r>
-        <w:tab/>
-        <w:t>Could you outline the disparities between a hub and a switch in terms of their operation and effectiveness?</w:t>
-      </w:r>
-    </w:p>
-    <w:p>
-      <w:r>
-        <w:t>Q6</w:t>
-      </w:r>
-      <w:r>
-        <w:tab/>
-        <w:t>Elaborate on the concept of a MAC address and its significance in network communication.</w:t>
-      </w:r>
-    </w:p>
-    <w:p>
-      <w:r>
-        <w:t>Q7</w:t>
-      </w:r>
-      <w:r>
-        <w:tab/>
-        <w:t>What is the purpose of an IP address, and how does it assist in identifying devices on a network?</w:t>
-      </w:r>
-    </w:p>
-    <w:p>
-      <w:proofErr w:type="gramStart"/>
-      <w:r>
-        <w:t>Q8</w:t>
-      </w:r>
-      <w:proofErr w:type="gramEnd"/>
-      <w:r>
-        <w:tab/>
-        <w:t>Can you highlight the primary distinctions between IPv4 and IPv6 in terms of addressing and functionality?</w:t>
-      </w:r>
-    </w:p>
-    <w:p>
-      <w:r>
-        <w:t>Q9</w:t>
-      </w:r>
-      <w:r>
-        <w:tab/>
-        <w:t>How does subnetting work, and what advantages does it offer in terms of network management?</w:t>
-      </w:r>
-    </w:p>
-    <w:p>
-      <w:r>
-        <w:t>Q10</w:t>
-      </w:r>
-      <w:r>
-        <w:tab/>
-        <w:t>Explain the role and functioning of the Domain Name System (DNS) in translating domain names to IP addresses.</w:t>
-      </w:r>
-    </w:p>
-    <w:p>
-      <w:r>
-        <w:t>Q11</w:t>
-      </w:r>
-      <w:r>
-        <w:tab/>
-        <w:t>What is DHCP (Dynamic Host Configuration Protocol), and how does it simplify the assignment of IP addresses in a network?</w:t>
-      </w:r>
-    </w:p>
-    <w:p>
-      <w:r>
-        <w:t>Q12</w:t>
-      </w:r>
-      <w:r>
-        <w:tab/>
-        <w:t>Discuss the TCP/IP protocol suite, its key protocols, and their respective functions in network communication.</w:t>
-      </w:r>
-    </w:p>
-    <w:p>
-      <w:r>
-        <w:t>Q13</w:t>
-      </w:r>
-      <w:r>
-        <w:tab/>
-        <w:t>What is the purpose of a firewall in a computer network, and how does it enhance network security?</w:t>
-      </w:r>
-    </w:p>
-    <w:p>
-      <w:r>
-        <w:t>Q14</w:t>
-      </w:r>
-      <w:r>
-        <w:tab/>
-        <w:t>Explain Network Address Translation (NAT) and its role in enabling multiple devices to share a single public IP address.</w:t>
-      </w:r>
-    </w:p>
-    <w:p>
-      <w:r>
-        <w:t>Q15</w:t>
-      </w:r>
-      <w:r>
-        <w:tab/>
-        <w:t>What is a proxy server, and how does it act as an intermediary between clients and other servers on a network?</w:t>
-      </w:r>
-    </w:p>
-    <w:p>
-      <w:r>
-        <w:t>Q16</w:t>
-      </w:r>
-      <w:r>
-        <w:tab/>
-        <w:t>How does a gateway facilitate communication between different networks, and what functions does it perform?</w:t>
-      </w:r>
-    </w:p>
-    <w:p>
-      <w:proofErr w:type="gramStart"/>
-      <w:r>
-        <w:t>Q17</w:t>
-      </w:r>
-      <w:proofErr w:type="gramEnd"/>
-      <w:r>
-        <w:tab/>
-        <w:t>Can you elaborate on the concept of a virtual local area network (VLAN) and how it segments a network?</w:t>
-      </w:r>
-    </w:p>
-    <w:p>
-      <w:r>
-        <w:lastRenderedPageBreak/>
-        <w:t>Q18</w:t>
-      </w:r>
-      <w:r>
-        <w:tab/>
-        <w:t>What are the distinctions between physical addresses (MAC addresses) and logical addresses (IP addresses)?</w:t>
-      </w:r>
-    </w:p>
-    <w:p>
-      <w:r>
-        <w:t>Q19</w:t>
-      </w:r>
-      <w:r>
-        <w:tab/>
-        <w:t>Explain the concept of a network protocol, and provide examples of widely used protocols in computer networks.</w:t>
-      </w:r>
-    </w:p>
-    <w:p>
-      <w:r>
-        <w:t>Q20</w:t>
-      </w:r>
-      <w:r>
-        <w:tab/>
-        <w:t>Compare and contrast the features and characteristics of the Transmission Control Protocol (TCP) and User Datagram Protocol (UDP).</w:t>
-      </w:r>
-    </w:p>
-    <w:p>
-      <w:r>
-        <w:t>Q21</w:t>
-      </w:r>
-      <w:r>
-        <w:tab/>
-        <w:t>What is a socket, and how does it enable communication between processes on different devices in a network?</w:t>
-      </w:r>
-    </w:p>
-    <w:p>
-      <w:r>
-        <w:t>Q22</w:t>
-      </w:r>
-      <w:r>
-        <w:tab/>
-        <w:t>What is the purpose of the Address Resolution Protocol (ARP), and how does it map IP addresses to MAC addresses?</w:t>
-      </w:r>
-    </w:p>
-    <w:p>
-      <w:r>
-        <w:t>Q23</w:t>
-      </w:r>
-      <w:r>
-        <w:tab/>
-        <w:t>Define and describe a network packet, including its structure and the information it carries.</w:t>
-      </w:r>
-    </w:p>
-    <w:p>
-      <w:r>
-        <w:t>Q24</w:t>
-      </w:r>
-      <w:r>
-        <w:tab/>
-        <w:t>Explain the principles and functioning of packet switching, and how it differs from circuit switching.</w:t>
-      </w:r>
-    </w:p>
-    <w:p>
-      <w:r>
-        <w:t>Q25</w:t>
-      </w:r>
-      <w:r>
-        <w:tab/>
-        <w:t>What is a Virtual Private Network (VPN), and how does it provide secure remote access to a private network over the internet?</w:t>
-      </w:r>
-    </w:p>
-    <w:p>
-      <w:r>
-        <w:t>Q26</w:t>
-      </w:r>
-      <w:r>
-        <w:tab/>
-        <w:t>Describe the concept of bandwidth in computer networks, including its measurement and impact on network performance.</w:t>
-      </w:r>
-    </w:p>
-    <w:p>
-      <w:r>
-        <w:t>Q27</w:t>
-      </w:r>
-      <w:r>
-        <w:tab/>
-        <w:t>What is latency in the context of computer networks, and how does it affect network responsiveness?</w:t>
-      </w:r>
-    </w:p>
-    <w:p>
-      <w:proofErr w:type="gramStart"/>
-      <w:r>
-        <w:t>Q28</w:t>
-      </w:r>
-      <w:proofErr w:type="gramEnd"/>
-      <w:r>
-        <w:tab/>
-        <w:t>Can you provide an overview of a routing table and its role in determining the optimal path for data packets in a network?</w:t>
-      </w:r>
-    </w:p>
-    <w:p>
-      <w:r>
-        <w:t>Q29</w:t>
-      </w:r>
-      <w:r>
-        <w:tab/>
-        <w:t>How does a wireless network operate, and what are some of the key considerations for ensuring its security?</w:t>
-      </w:r>
-    </w:p>
-    <w:p>
-      <w:r>
-        <w:t>Q30</w:t>
-      </w:r>
-      <w:r>
-        <w:tab/>
-        <w:t>Discuss the differences between symmetric and asymmetric encryption algorithms, and provide examples of each.</w:t>
-      </w:r>
-    </w:p>
-    <w:p>
-      <w:r>
-        <w:t>Q31</w:t>
-      </w:r>
-      <w:r>
-        <w:tab/>
-        <w:t>What is SSL/TLS, and how do these protocols ensure secure communication over the internet?</w:t>
-      </w:r>
-    </w:p>
-    <w:p>
-      <w:r>
-        <w:t>Q32</w:t>
-      </w:r>
-      <w:r>
-        <w:tab/>
-        <w:t>Explain what a denial-of-service (DoS) attack is, including its objectives, methods, and potential impact on a network.</w:t>
-      </w:r>
-    </w:p>
-    <w:p>
-      <w:r>
-        <w:t>Q33</w:t>
-      </w:r>
-      <w:r>
-        <w:tab/>
-        <w:t>Elaborate on the concept of a distributed denial-of-service (DDoS) attack, including how it is orchestrated and its potential counter</w:t>
-      </w:r>
-    </w:p>
-    <w:p>
-      <w:proofErr w:type="gramStart"/>
-      <w:r>
-        <w:t>Q34</w:t>
-      </w:r>
-      <w:proofErr w:type="gramEnd"/>
-      <w:r>
-        <w:tab/>
-        <w:t>Can you explain the role of computer networks and how they facilitate communication between devices in an organization?</w:t>
-      </w:r>
-    </w:p>
-    <w:p>
-      <w:r>
-        <w:t>Q35</w:t>
-      </w:r>
-      <w:r>
-        <w:tab/>
-        <w:t>Describe the differences between a local area network (LAN) and a wide area network (WAN). How do these networks support different business requirements?</w:t>
-      </w:r>
-    </w:p>
-    <w:p>
-      <w:r>
-        <w:t>Q36</w:t>
-      </w:r>
-      <w:r>
-        <w:tab/>
-        <w:t>In a computer network, what is the function of a router and how does it determine the path for data packets?</w:t>
-      </w:r>
-    </w:p>
-    <w:p>
-      <w:r>
-        <w:t>Q37</w:t>
-      </w:r>
-      <w:r>
-        <w:tab/>
-        <w:t>The OSI model is widely used to understand network communication. Could you explain the purpose of each of its seven layers and how they interact with each other?</w:t>
-      </w:r>
-    </w:p>
-    <w:p>
-      <w:r>
-        <w:t>Q38</w:t>
-      </w:r>
-      <w:r>
-        <w:tab/>
-        <w:t>During network infrastructure planning, how do you decide whether to use a hub or a switch? What are the advantages and disadvantages of each?</w:t>
-      </w:r>
-    </w:p>
-    <w:p>
-      <w:r>
-        <w:t>Q39</w:t>
-      </w:r>
-      <w:r>
-        <w:tab/>
-        <w:t>MAC addresses play a crucial role in network communication. Can you explain what a MAC address is and how it is used in data transmission?</w:t>
-      </w:r>
-    </w:p>
-    <w:p>
-      <w:r>
-        <w:t>Q40</w:t>
-      </w:r>
-      <w:r>
-        <w:tab/>
-        <w:t>IP addresses are fundamental in identifying devices on a network. Can you discuss the purpose of an IP address and the difference between IPv4 and IPv6?</w:t>
-      </w:r>
-    </w:p>
-    <w:p/>
     <w:sectPr>
       <w:pgSz w:w="11906" w:h="16838"/>
       <w:pgMar w:top="1440" w:right="1440" w:bottom="1440" w:left="1440" w:header="708" w:footer="708" w:gutter="0"/>
@@ -513,7 +141,7 @@
 </file>
 
 <file path=word/numbering.xml><?xml version="1.0" encoding="utf-8"?>
-<w:numbering xmlns:wpc="http://schemas.microsoft.com/office/word/2010/wordprocessingCanvas" xmlns:cx="http://schemas.microsoft.com/office/drawing/2014/chartex" xmlns:cx1="http://schemas.microsoft.com/office/drawing/2015/9/8/chartex" xmlns:cx2="http://schemas.microsoft.com/office/drawing/2015/10/21/chartex" xmlns:cx3="http://schemas.microsoft.com/office/drawing/2016/5/9/chartex" xmlns:cx4="http://schemas.microsoft.com/office/drawing/2016/5/10/chartex" xmlns:cx5="http://schemas.microsoft.com/office/drawing/2016/5/11/chartex" xmlns:cx6="http://schemas.microsoft.com/office/drawing/2016/5/12/chartex" xmlns:cx7="http://schemas.microsoft.com/office/drawing/2016/5/13/chartex" xmlns:cx8="http://schemas.microsoft.com/office/drawing/2016/5/14/chartex" xmlns:mc="http://schemas.openxmlformats.org/markup-compatibility/2006" xmlns:aink="http://schemas.microsoft.com/office/drawing/2016/ink" xmlns:am3d="http://schemas.microsoft.com/office/drawing/2017/model3d" xmlns:o="urn:schemas-microsoft-com:office:office" xmlns:oel="http://schemas.microsoft.com/office/2019/extlst" xmlns:r="http://schemas.openxmlformats.org/officeDocument/2006/relationships" xmlns:m="http://schemas.openxmlformats.org/officeDocument/2006/math" xmlns:v="urn:schemas-microsoft-com:vml" xmlns:wp14="http://schemas.microsoft.com/office/word/2010/wordprocessingDrawing" xmlns:wp="http://schemas.openxmlformats.org/drawingml/2006/wordprocessingDrawing" xmlns:w10="urn:schemas-microsoft-com:office:word" xmlns:w="http://schemas.openxmlformats.org/wordprocessingml/2006/main" xmlns:w14="http://schemas.microsoft.com/office/word/2010/wordml" xmlns:w15="http://schemas.microsoft.com/office/word/2012/wordml" xmlns:w16cex="http://schemas.microsoft.com/office/word/2018/wordml/cex" xmlns:w16cid="http://schemas.microsoft.com/office/word/2016/wordml/cid" xmlns:w16="http://schemas.microsoft.com/office/word/2018/wordml" xmlns:w16sdtdh="http://schemas.microsoft.com/office/word/2020/wordml/sdtdatahash" xmlns:w16se="http://schemas.microsoft.com/office/word/2015/wordml/symex" xmlns:wpg="http://schemas.microsoft.com/office/word/2010/wordprocessingGroup" xmlns:wpi="http://schemas.microsoft.com/office/word/2010/wordprocessingInk" xmlns:wne="http://schemas.microsoft.com/office/word/2006/wordml" xmlns:wps="http://schemas.microsoft.com/office/word/2010/wordprocessingShape" mc:Ignorable="w14 w15 w16se w16cid w16 w16cex w16sdtdh wp14">
+<w:numbering xmlns:wpc="http://schemas.microsoft.com/office/word/2010/wordprocessingCanvas" xmlns:cx="http://schemas.microsoft.com/office/drawing/2014/chartex" xmlns:cx1="http://schemas.microsoft.com/office/drawing/2015/9/8/chartex" xmlns:mc="http://schemas.openxmlformats.org/markup-compatibility/2006" xmlns:o="urn:schemas-microsoft-com:office:office" xmlns:r="http://schemas.openxmlformats.org/officeDocument/2006/relationships" xmlns:m="http://schemas.openxmlformats.org/officeDocument/2006/math" xmlns:v="urn:schemas-microsoft-com:vml" xmlns:wp14="http://schemas.microsoft.com/office/word/2010/wordprocessingDrawing" xmlns:wp="http://schemas.openxmlformats.org/drawingml/2006/wordprocessingDrawing" xmlns:w10="urn:schemas-microsoft-com:office:word" xmlns:w="http://schemas.openxmlformats.org/wordprocessingml/2006/main" xmlns:w14="http://schemas.microsoft.com/office/word/2010/wordml" xmlns:w15="http://schemas.microsoft.com/office/word/2012/wordml" xmlns:w16se="http://schemas.microsoft.com/office/word/2015/wordml/symex" xmlns:wpg="http://schemas.microsoft.com/office/word/2010/wordprocessingGroup" xmlns:wpi="http://schemas.microsoft.com/office/word/2010/wordprocessingInk" xmlns:wne="http://schemas.microsoft.com/office/word/2006/wordml" xmlns:wps="http://schemas.microsoft.com/office/word/2010/wordprocessingShape" mc:Ignorable="w14 w15 w16se wp14">
   <w:abstractNum w:abstractNumId="0" w15:restartNumberingAfterBreak="0">
     <w:nsid w:val="7C423CE2"/>
     <w:multiLevelType w:val="multilevel"/>
@@ -627,14 +255,14 @@
       </w:rPr>
     </w:lvl>
   </w:abstractNum>
-  <w:num w:numId="1" w16cid:durableId="622275459">
+  <w:num w:numId="1">
     <w:abstractNumId w:val="0"/>
   </w:num>
 </w:numbering>
 </file>
 
 <file path=word/styles.xml><?xml version="1.0" encoding="utf-8"?>
-<w:styles xmlns:mc="http://schemas.openxmlformats.org/markup-compatibility/2006" xmlns:r="http://schemas.openxmlformats.org/officeDocument/2006/relationships" xmlns:w="http://schemas.openxmlformats.org/wordprocessingml/2006/main" xmlns:w14="http://schemas.microsoft.com/office/word/2010/wordml" xmlns:w15="http://schemas.microsoft.com/office/word/2012/wordml" xmlns:w16cex="http://schemas.microsoft.com/office/word/2018/wordml/cex" xmlns:w16cid="http://schemas.microsoft.com/office/word/2016/wordml/cid" xmlns:w16="http://schemas.microsoft.com/office/word/2018/wordml" xmlns:w16sdtdh="http://schemas.microsoft.com/office/word/2020/wordml/sdtdatahash" xmlns:w16se="http://schemas.microsoft.com/office/word/2015/wordml/symex" mc:Ignorable="w14 w15 w16se w16cid w16 w16cex w16sdtdh">
+<w:styles xmlns:mc="http://schemas.openxmlformats.org/markup-compatibility/2006" xmlns:r="http://schemas.openxmlformats.org/officeDocument/2006/relationships" xmlns:w="http://schemas.openxmlformats.org/wordprocessingml/2006/main" xmlns:w14="http://schemas.microsoft.com/office/word/2010/wordml" xmlns:w15="http://schemas.microsoft.com/office/word/2012/wordml" xmlns:w16se="http://schemas.microsoft.com/office/word/2015/wordml/symex" mc:Ignorable="w14 w15 w16se">
   <w:docDefaults>
     <w:rPrDefault>
       <w:rPr>
@@ -651,7 +279,7 @@
       </w:pPr>
     </w:pPrDefault>
   </w:docDefaults>
-  <w:latentStyles w:defLockedState="0" w:defUIPriority="99" w:defSemiHidden="0" w:defUnhideWhenUsed="0" w:defQFormat="0" w:count="376">
+  <w:latentStyles w:defLockedState="0" w:defUIPriority="99" w:defSemiHidden="0" w:defUnhideWhenUsed="0" w:defQFormat="0" w:count="371">
     <w:lsdException w:name="Normal" w:uiPriority="0" w:qFormat="1"/>
     <w:lsdException w:name="heading 1" w:uiPriority="9" w:qFormat="1"/>
     <w:lsdException w:name="heading 2" w:semiHidden="1" w:uiPriority="9" w:unhideWhenUsed="1" w:qFormat="1"/>
@@ -1023,11 +651,6 @@
     <w:lsdException w:name="List Table 5 Dark Accent 6" w:uiPriority="50"/>
     <w:lsdException w:name="List Table 6 Colorful Accent 6" w:uiPriority="51"/>
     <w:lsdException w:name="List Table 7 Colorful Accent 6" w:uiPriority="52"/>
-    <w:lsdException w:name="Mention" w:semiHidden="1" w:unhideWhenUsed="1"/>
-    <w:lsdException w:name="Smart Hyperlink" w:semiHidden="1" w:unhideWhenUsed="1"/>
-    <w:lsdException w:name="Hashtag" w:semiHidden="1" w:unhideWhenUsed="1"/>
-    <w:lsdException w:name="Unresolved Mention" w:semiHidden="1" w:unhideWhenUsed="1"/>
-    <w:lsdException w:name="Smart Link" w:semiHidden="1" w:unhideWhenUsed="1"/>
   </w:latentStyles>
   <w:style w:type="paragraph" w:default="1" w:styleId="Normal">
     <w:name w:val="Normal"/>

</xml_diff>

<commit_message>
Update dbms comapring models (#18)
* compared the 3 models for each question and made the graph

* update graph axis names

* updated gitignore

* applied compare models for 100 questions

* added dbms 100 ques graphs

* updated net_compare file

---------

Co-authored-by: KRG17 <kritankrishigoel@gmail.com>
</commit_message>
<xml_diff>
--- a/theory/Networking/Amazon.docx
+++ b/theory/Networking/Amazon.docx
@@ -1,6 +1,6 @@
 
 <file path=word/document.xml><?xml version="1.0" encoding="utf-8"?>
-<w:document xmlns:wpc="http://schemas.microsoft.com/office/word/2010/wordprocessingCanvas" xmlns:cx="http://schemas.microsoft.com/office/drawing/2014/chartex" xmlns:cx1="http://schemas.microsoft.com/office/drawing/2015/9/8/chartex" xmlns:mc="http://schemas.openxmlformats.org/markup-compatibility/2006" xmlns:o="urn:schemas-microsoft-com:office:office" xmlns:r="http://schemas.openxmlformats.org/officeDocument/2006/relationships" xmlns:m="http://schemas.openxmlformats.org/officeDocument/2006/math" xmlns:v="urn:schemas-microsoft-com:vml" xmlns:wp14="http://schemas.microsoft.com/office/word/2010/wordprocessingDrawing" xmlns:wp="http://schemas.openxmlformats.org/drawingml/2006/wordprocessingDrawing" xmlns:w10="urn:schemas-microsoft-com:office:word" xmlns:w="http://schemas.openxmlformats.org/wordprocessingml/2006/main" xmlns:w14="http://schemas.microsoft.com/office/word/2010/wordml" xmlns:w15="http://schemas.microsoft.com/office/word/2012/wordml" xmlns:w16se="http://schemas.microsoft.com/office/word/2015/wordml/symex" xmlns:wpg="http://schemas.microsoft.com/office/word/2010/wordprocessingGroup" xmlns:wpi="http://schemas.microsoft.com/office/word/2010/wordprocessingInk" xmlns:wne="http://schemas.microsoft.com/office/word/2006/wordml" xmlns:wps="http://schemas.microsoft.com/office/word/2010/wordprocessingShape" mc:Ignorable="w14 w15 w16se wp14">
+<w:document xmlns:wpc="http://schemas.microsoft.com/office/word/2010/wordprocessingCanvas" xmlns:cx="http://schemas.microsoft.com/office/drawing/2014/chartex" xmlns:cx1="http://schemas.microsoft.com/office/drawing/2015/9/8/chartex" xmlns:cx2="http://schemas.microsoft.com/office/drawing/2015/10/21/chartex" xmlns:cx3="http://schemas.microsoft.com/office/drawing/2016/5/9/chartex" xmlns:cx4="http://schemas.microsoft.com/office/drawing/2016/5/10/chartex" xmlns:cx5="http://schemas.microsoft.com/office/drawing/2016/5/11/chartex" xmlns:cx6="http://schemas.microsoft.com/office/drawing/2016/5/12/chartex" xmlns:cx7="http://schemas.microsoft.com/office/drawing/2016/5/13/chartex" xmlns:cx8="http://schemas.microsoft.com/office/drawing/2016/5/14/chartex" xmlns:mc="http://schemas.openxmlformats.org/markup-compatibility/2006" xmlns:aink="http://schemas.microsoft.com/office/drawing/2016/ink" xmlns:am3d="http://schemas.microsoft.com/office/drawing/2017/model3d" xmlns:o="urn:schemas-microsoft-com:office:office" xmlns:oel="http://schemas.microsoft.com/office/2019/extlst" xmlns:r="http://schemas.openxmlformats.org/officeDocument/2006/relationships" xmlns:m="http://schemas.openxmlformats.org/officeDocument/2006/math" xmlns:v="urn:schemas-microsoft-com:vml" xmlns:wp14="http://schemas.microsoft.com/office/word/2010/wordprocessingDrawing" xmlns:wp="http://schemas.openxmlformats.org/drawingml/2006/wordprocessingDrawing" xmlns:w10="urn:schemas-microsoft-com:office:word" xmlns:w="http://schemas.openxmlformats.org/wordprocessingml/2006/main" xmlns:w14="http://schemas.microsoft.com/office/word/2010/wordml" xmlns:w15="http://schemas.microsoft.com/office/word/2012/wordml" xmlns:w16cex="http://schemas.microsoft.com/office/word/2018/wordml/cex" xmlns:w16cid="http://schemas.microsoft.com/office/word/2016/wordml/cid" xmlns:w16="http://schemas.microsoft.com/office/word/2018/wordml" xmlns:w16sdtdh="http://schemas.microsoft.com/office/word/2020/wordml/sdtdatahash" xmlns:w16se="http://schemas.microsoft.com/office/word/2015/wordml/symex" xmlns:wpg="http://schemas.microsoft.com/office/word/2010/wordprocessingGroup" xmlns:wpi="http://schemas.microsoft.com/office/word/2010/wordprocessingInk" xmlns:wne="http://schemas.microsoft.com/office/word/2006/wordml" xmlns:wps="http://schemas.microsoft.com/office/word/2010/wordprocessingShape" mc:Ignorable="w14 w15 w16se w16cid w16 w16cex w16sdtdh wp14">
   <w:body>
     <w:p>
       <w:pPr>
@@ -9,8 +9,6 @@
           <w:szCs w:val="24"/>
         </w:rPr>
       </w:pPr>
-      <w:bookmarkStart w:id="0" w:name="_GoBack"/>
-      <w:bookmarkEnd w:id="0"/>
       <w:r>
         <w:rPr>
           <w:sz w:val="24"/>
@@ -130,6 +128,380 @@
         <w:t>Q11. What is a VLAN (Virtual Local Area Network)? Can you explain how it works?</w:t>
       </w:r>
     </w:p>
+    <w:p>
+      <w:r>
+        <w:t>Q1</w:t>
+      </w:r>
+      <w:r>
+        <w:tab/>
+        <w:t>What is the purpose of a computer network, and how does it facilitate communication between devices?</w:t>
+      </w:r>
+    </w:p>
+    <w:p>
+      <w:proofErr w:type="gramStart"/>
+      <w:r>
+        <w:t>Q2</w:t>
+      </w:r>
+      <w:proofErr w:type="gramEnd"/>
+      <w:r>
+        <w:tab/>
+        <w:t>Can you explain the key differences between a local area network (LAN) and a wide area network (WAN)?</w:t>
+      </w:r>
+    </w:p>
+    <w:p>
+      <w:r>
+        <w:t>Q3</w:t>
+      </w:r>
+      <w:r>
+        <w:tab/>
+        <w:t>How does a router function in a computer network, and what role does it play in directing data packets?</w:t>
+      </w:r>
+    </w:p>
+    <w:p>
+      <w:r>
+        <w:t>Q4</w:t>
+      </w:r>
+      <w:r>
+        <w:tab/>
+        <w:t>What is the OSI model, and what are the specific functions performed by each of its seven layers?</w:t>
+      </w:r>
+    </w:p>
+    <w:p>
+      <w:proofErr w:type="gramStart"/>
+      <w:r>
+        <w:t>Q5</w:t>
+      </w:r>
+      <w:proofErr w:type="gramEnd"/>
+      <w:r>
+        <w:tab/>
+        <w:t>Could you outline the disparities between a hub and a switch in terms of their operation and effectiveness?</w:t>
+      </w:r>
+    </w:p>
+    <w:p>
+      <w:r>
+        <w:t>Q6</w:t>
+      </w:r>
+      <w:r>
+        <w:tab/>
+        <w:t>Elaborate on the concept of a MAC address and its significance in network communication.</w:t>
+      </w:r>
+    </w:p>
+    <w:p>
+      <w:r>
+        <w:t>Q7</w:t>
+      </w:r>
+      <w:r>
+        <w:tab/>
+        <w:t>What is the purpose of an IP address, and how does it assist in identifying devices on a network?</w:t>
+      </w:r>
+    </w:p>
+    <w:p>
+      <w:proofErr w:type="gramStart"/>
+      <w:r>
+        <w:t>Q8</w:t>
+      </w:r>
+      <w:proofErr w:type="gramEnd"/>
+      <w:r>
+        <w:tab/>
+        <w:t>Can you highlight the primary distinctions between IPv4 and IPv6 in terms of addressing and functionality?</w:t>
+      </w:r>
+    </w:p>
+    <w:p>
+      <w:r>
+        <w:t>Q9</w:t>
+      </w:r>
+      <w:r>
+        <w:tab/>
+        <w:t>How does subnetting work, and what advantages does it offer in terms of network management?</w:t>
+      </w:r>
+    </w:p>
+    <w:p>
+      <w:r>
+        <w:t>Q10</w:t>
+      </w:r>
+      <w:r>
+        <w:tab/>
+        <w:t>Explain the role and functioning of the Domain Name System (DNS) in translating domain names to IP addresses.</w:t>
+      </w:r>
+    </w:p>
+    <w:p>
+      <w:r>
+        <w:t>Q11</w:t>
+      </w:r>
+      <w:r>
+        <w:tab/>
+        <w:t>What is DHCP (Dynamic Host Configuration Protocol), and how does it simplify the assignment of IP addresses in a network?</w:t>
+      </w:r>
+    </w:p>
+    <w:p>
+      <w:r>
+        <w:t>Q12</w:t>
+      </w:r>
+      <w:r>
+        <w:tab/>
+        <w:t>Discuss the TCP/IP protocol suite, its key protocols, and their respective functions in network communication.</w:t>
+      </w:r>
+    </w:p>
+    <w:p>
+      <w:r>
+        <w:t>Q13</w:t>
+      </w:r>
+      <w:r>
+        <w:tab/>
+        <w:t>What is the purpose of a firewall in a computer network, and how does it enhance network security?</w:t>
+      </w:r>
+    </w:p>
+    <w:p>
+      <w:r>
+        <w:t>Q14</w:t>
+      </w:r>
+      <w:r>
+        <w:tab/>
+        <w:t>Explain Network Address Translation (NAT) and its role in enabling multiple devices to share a single public IP address.</w:t>
+      </w:r>
+    </w:p>
+    <w:p>
+      <w:r>
+        <w:t>Q15</w:t>
+      </w:r>
+      <w:r>
+        <w:tab/>
+        <w:t>What is a proxy server, and how does it act as an intermediary between clients and other servers on a network?</w:t>
+      </w:r>
+    </w:p>
+    <w:p>
+      <w:r>
+        <w:t>Q16</w:t>
+      </w:r>
+      <w:r>
+        <w:tab/>
+        <w:t>How does a gateway facilitate communication between different networks, and what functions does it perform?</w:t>
+      </w:r>
+    </w:p>
+    <w:p>
+      <w:proofErr w:type="gramStart"/>
+      <w:r>
+        <w:t>Q17</w:t>
+      </w:r>
+      <w:proofErr w:type="gramEnd"/>
+      <w:r>
+        <w:tab/>
+        <w:t>Can you elaborate on the concept of a virtual local area network (VLAN) and how it segments a network?</w:t>
+      </w:r>
+    </w:p>
+    <w:p>
+      <w:r>
+        <w:lastRenderedPageBreak/>
+        <w:t>Q18</w:t>
+      </w:r>
+      <w:r>
+        <w:tab/>
+        <w:t>What are the distinctions between physical addresses (MAC addresses) and logical addresses (IP addresses)?</w:t>
+      </w:r>
+    </w:p>
+    <w:p>
+      <w:r>
+        <w:t>Q19</w:t>
+      </w:r>
+      <w:r>
+        <w:tab/>
+        <w:t>Explain the concept of a network protocol, and provide examples of widely used protocols in computer networks.</w:t>
+      </w:r>
+    </w:p>
+    <w:p>
+      <w:r>
+        <w:t>Q20</w:t>
+      </w:r>
+      <w:r>
+        <w:tab/>
+        <w:t>Compare and contrast the features and characteristics of the Transmission Control Protocol (TCP) and User Datagram Protocol (UDP).</w:t>
+      </w:r>
+    </w:p>
+    <w:p>
+      <w:r>
+        <w:t>Q21</w:t>
+      </w:r>
+      <w:r>
+        <w:tab/>
+        <w:t>What is a socket, and how does it enable communication between processes on different devices in a network?</w:t>
+      </w:r>
+    </w:p>
+    <w:p>
+      <w:r>
+        <w:t>Q22</w:t>
+      </w:r>
+      <w:r>
+        <w:tab/>
+        <w:t>What is the purpose of the Address Resolution Protocol (ARP), and how does it map IP addresses to MAC addresses?</w:t>
+      </w:r>
+    </w:p>
+    <w:p>
+      <w:r>
+        <w:t>Q23</w:t>
+      </w:r>
+      <w:r>
+        <w:tab/>
+        <w:t>Define and describe a network packet, including its structure and the information it carries.</w:t>
+      </w:r>
+    </w:p>
+    <w:p>
+      <w:r>
+        <w:t>Q24</w:t>
+      </w:r>
+      <w:r>
+        <w:tab/>
+        <w:t>Explain the principles and functioning of packet switching, and how it differs from circuit switching.</w:t>
+      </w:r>
+    </w:p>
+    <w:p>
+      <w:r>
+        <w:t>Q25</w:t>
+      </w:r>
+      <w:r>
+        <w:tab/>
+        <w:t>What is a Virtual Private Network (VPN), and how does it provide secure remote access to a private network over the internet?</w:t>
+      </w:r>
+    </w:p>
+    <w:p>
+      <w:r>
+        <w:t>Q26</w:t>
+      </w:r>
+      <w:r>
+        <w:tab/>
+        <w:t>Describe the concept of bandwidth in computer networks, including its measurement and impact on network performance.</w:t>
+      </w:r>
+    </w:p>
+    <w:p>
+      <w:r>
+        <w:t>Q27</w:t>
+      </w:r>
+      <w:r>
+        <w:tab/>
+        <w:t>What is latency in the context of computer networks, and how does it affect network responsiveness?</w:t>
+      </w:r>
+    </w:p>
+    <w:p>
+      <w:proofErr w:type="gramStart"/>
+      <w:r>
+        <w:t>Q28</w:t>
+      </w:r>
+      <w:proofErr w:type="gramEnd"/>
+      <w:r>
+        <w:tab/>
+        <w:t>Can you provide an overview of a routing table and its role in determining the optimal path for data packets in a network?</w:t>
+      </w:r>
+    </w:p>
+    <w:p>
+      <w:r>
+        <w:t>Q29</w:t>
+      </w:r>
+      <w:r>
+        <w:tab/>
+        <w:t>How does a wireless network operate, and what are some of the key considerations for ensuring its security?</w:t>
+      </w:r>
+    </w:p>
+    <w:p>
+      <w:r>
+        <w:t>Q30</w:t>
+      </w:r>
+      <w:r>
+        <w:tab/>
+        <w:t>Discuss the differences between symmetric and asymmetric encryption algorithms, and provide examples of each.</w:t>
+      </w:r>
+    </w:p>
+    <w:p>
+      <w:r>
+        <w:t>Q31</w:t>
+      </w:r>
+      <w:r>
+        <w:tab/>
+        <w:t>What is SSL/TLS, and how do these protocols ensure secure communication over the internet?</w:t>
+      </w:r>
+    </w:p>
+    <w:p>
+      <w:r>
+        <w:t>Q32</w:t>
+      </w:r>
+      <w:r>
+        <w:tab/>
+        <w:t>Explain what a denial-of-service (DoS) attack is, including its objectives, methods, and potential impact on a network.</w:t>
+      </w:r>
+    </w:p>
+    <w:p>
+      <w:r>
+        <w:t>Q33</w:t>
+      </w:r>
+      <w:r>
+        <w:tab/>
+        <w:t>Elaborate on the concept of a distributed denial-of-service (DDoS) attack, including how it is orchestrated and its potential counter</w:t>
+      </w:r>
+    </w:p>
+    <w:p>
+      <w:proofErr w:type="gramStart"/>
+      <w:r>
+        <w:t>Q34</w:t>
+      </w:r>
+      <w:proofErr w:type="gramEnd"/>
+      <w:r>
+        <w:tab/>
+        <w:t>Can you explain the role of computer networks and how they facilitate communication between devices in an organization?</w:t>
+      </w:r>
+    </w:p>
+    <w:p>
+      <w:r>
+        <w:t>Q35</w:t>
+      </w:r>
+      <w:r>
+        <w:tab/>
+        <w:t>Describe the differences between a local area network (LAN) and a wide area network (WAN). How do these networks support different business requirements?</w:t>
+      </w:r>
+    </w:p>
+    <w:p>
+      <w:r>
+        <w:t>Q36</w:t>
+      </w:r>
+      <w:r>
+        <w:tab/>
+        <w:t>In a computer network, what is the function of a router and how does it determine the path for data packets?</w:t>
+      </w:r>
+    </w:p>
+    <w:p>
+      <w:r>
+        <w:t>Q37</w:t>
+      </w:r>
+      <w:r>
+        <w:tab/>
+        <w:t>The OSI model is widely used to understand network communication. Could you explain the purpose of each of its seven layers and how they interact with each other?</w:t>
+      </w:r>
+    </w:p>
+    <w:p>
+      <w:r>
+        <w:t>Q38</w:t>
+      </w:r>
+      <w:r>
+        <w:tab/>
+        <w:t>During network infrastructure planning, how do you decide whether to use a hub or a switch? What are the advantages and disadvantages of each?</w:t>
+      </w:r>
+    </w:p>
+    <w:p>
+      <w:r>
+        <w:t>Q39</w:t>
+      </w:r>
+      <w:r>
+        <w:tab/>
+        <w:t>MAC addresses play a crucial role in network communication. Can you explain what a MAC address is and how it is used in data transmission?</w:t>
+      </w:r>
+    </w:p>
+    <w:p>
+      <w:r>
+        <w:t>Q40</w:t>
+      </w:r>
+      <w:r>
+        <w:tab/>
+        <w:t>IP addresses are fundamental in identifying devices on a network. Can you discuss the purpose of an IP address and the difference between IPv4 and IPv6?</w:t>
+      </w:r>
+    </w:p>
+    <w:p/>
     <w:sectPr>
       <w:pgSz w:w="11906" w:h="16838"/>
       <w:pgMar w:top="1440" w:right="1440" w:bottom="1440" w:left="1440" w:header="708" w:footer="708" w:gutter="0"/>
@@ -141,7 +513,7 @@
 </file>
 
 <file path=word/numbering.xml><?xml version="1.0" encoding="utf-8"?>
-<w:numbering xmlns:wpc="http://schemas.microsoft.com/office/word/2010/wordprocessingCanvas" xmlns:cx="http://schemas.microsoft.com/office/drawing/2014/chartex" xmlns:cx1="http://schemas.microsoft.com/office/drawing/2015/9/8/chartex" xmlns:mc="http://schemas.openxmlformats.org/markup-compatibility/2006" xmlns:o="urn:schemas-microsoft-com:office:office" xmlns:r="http://schemas.openxmlformats.org/officeDocument/2006/relationships" xmlns:m="http://schemas.openxmlformats.org/officeDocument/2006/math" xmlns:v="urn:schemas-microsoft-com:vml" xmlns:wp14="http://schemas.microsoft.com/office/word/2010/wordprocessingDrawing" xmlns:wp="http://schemas.openxmlformats.org/drawingml/2006/wordprocessingDrawing" xmlns:w10="urn:schemas-microsoft-com:office:word" xmlns:w="http://schemas.openxmlformats.org/wordprocessingml/2006/main" xmlns:w14="http://schemas.microsoft.com/office/word/2010/wordml" xmlns:w15="http://schemas.microsoft.com/office/word/2012/wordml" xmlns:w16se="http://schemas.microsoft.com/office/word/2015/wordml/symex" xmlns:wpg="http://schemas.microsoft.com/office/word/2010/wordprocessingGroup" xmlns:wpi="http://schemas.microsoft.com/office/word/2010/wordprocessingInk" xmlns:wne="http://schemas.microsoft.com/office/word/2006/wordml" xmlns:wps="http://schemas.microsoft.com/office/word/2010/wordprocessingShape" mc:Ignorable="w14 w15 w16se wp14">
+<w:numbering xmlns:wpc="http://schemas.microsoft.com/office/word/2010/wordprocessingCanvas" xmlns:cx="http://schemas.microsoft.com/office/drawing/2014/chartex" xmlns:cx1="http://schemas.microsoft.com/office/drawing/2015/9/8/chartex" xmlns:cx2="http://schemas.microsoft.com/office/drawing/2015/10/21/chartex" xmlns:cx3="http://schemas.microsoft.com/office/drawing/2016/5/9/chartex" xmlns:cx4="http://schemas.microsoft.com/office/drawing/2016/5/10/chartex" xmlns:cx5="http://schemas.microsoft.com/office/drawing/2016/5/11/chartex" xmlns:cx6="http://schemas.microsoft.com/office/drawing/2016/5/12/chartex" xmlns:cx7="http://schemas.microsoft.com/office/drawing/2016/5/13/chartex" xmlns:cx8="http://schemas.microsoft.com/office/drawing/2016/5/14/chartex" xmlns:mc="http://schemas.openxmlformats.org/markup-compatibility/2006" xmlns:aink="http://schemas.microsoft.com/office/drawing/2016/ink" xmlns:am3d="http://schemas.microsoft.com/office/drawing/2017/model3d" xmlns:o="urn:schemas-microsoft-com:office:office" xmlns:oel="http://schemas.microsoft.com/office/2019/extlst" xmlns:r="http://schemas.openxmlformats.org/officeDocument/2006/relationships" xmlns:m="http://schemas.openxmlformats.org/officeDocument/2006/math" xmlns:v="urn:schemas-microsoft-com:vml" xmlns:wp14="http://schemas.microsoft.com/office/word/2010/wordprocessingDrawing" xmlns:wp="http://schemas.openxmlformats.org/drawingml/2006/wordprocessingDrawing" xmlns:w10="urn:schemas-microsoft-com:office:word" xmlns:w="http://schemas.openxmlformats.org/wordprocessingml/2006/main" xmlns:w14="http://schemas.microsoft.com/office/word/2010/wordml" xmlns:w15="http://schemas.microsoft.com/office/word/2012/wordml" xmlns:w16cex="http://schemas.microsoft.com/office/word/2018/wordml/cex" xmlns:w16cid="http://schemas.microsoft.com/office/word/2016/wordml/cid" xmlns:w16="http://schemas.microsoft.com/office/word/2018/wordml" xmlns:w16sdtdh="http://schemas.microsoft.com/office/word/2020/wordml/sdtdatahash" xmlns:w16se="http://schemas.microsoft.com/office/word/2015/wordml/symex" xmlns:wpg="http://schemas.microsoft.com/office/word/2010/wordprocessingGroup" xmlns:wpi="http://schemas.microsoft.com/office/word/2010/wordprocessingInk" xmlns:wne="http://schemas.microsoft.com/office/word/2006/wordml" xmlns:wps="http://schemas.microsoft.com/office/word/2010/wordprocessingShape" mc:Ignorable="w14 w15 w16se w16cid w16 w16cex w16sdtdh wp14">
   <w:abstractNum w:abstractNumId="0" w15:restartNumberingAfterBreak="0">
     <w:nsid w:val="7C423CE2"/>
     <w:multiLevelType w:val="multilevel"/>
@@ -255,14 +627,14 @@
       </w:rPr>
     </w:lvl>
   </w:abstractNum>
-  <w:num w:numId="1">
+  <w:num w:numId="1" w16cid:durableId="622275459">
     <w:abstractNumId w:val="0"/>
   </w:num>
 </w:numbering>
 </file>
 
 <file path=word/styles.xml><?xml version="1.0" encoding="utf-8"?>
-<w:styles xmlns:mc="http://schemas.openxmlformats.org/markup-compatibility/2006" xmlns:r="http://schemas.openxmlformats.org/officeDocument/2006/relationships" xmlns:w="http://schemas.openxmlformats.org/wordprocessingml/2006/main" xmlns:w14="http://schemas.microsoft.com/office/word/2010/wordml" xmlns:w15="http://schemas.microsoft.com/office/word/2012/wordml" xmlns:w16se="http://schemas.microsoft.com/office/word/2015/wordml/symex" mc:Ignorable="w14 w15 w16se">
+<w:styles xmlns:mc="http://schemas.openxmlformats.org/markup-compatibility/2006" xmlns:r="http://schemas.openxmlformats.org/officeDocument/2006/relationships" xmlns:w="http://schemas.openxmlformats.org/wordprocessingml/2006/main" xmlns:w14="http://schemas.microsoft.com/office/word/2010/wordml" xmlns:w15="http://schemas.microsoft.com/office/word/2012/wordml" xmlns:w16cex="http://schemas.microsoft.com/office/word/2018/wordml/cex" xmlns:w16cid="http://schemas.microsoft.com/office/word/2016/wordml/cid" xmlns:w16="http://schemas.microsoft.com/office/word/2018/wordml" xmlns:w16sdtdh="http://schemas.microsoft.com/office/word/2020/wordml/sdtdatahash" xmlns:w16se="http://schemas.microsoft.com/office/word/2015/wordml/symex" mc:Ignorable="w14 w15 w16se w16cid w16 w16cex w16sdtdh">
   <w:docDefaults>
     <w:rPrDefault>
       <w:rPr>
@@ -279,7 +651,7 @@
       </w:pPr>
     </w:pPrDefault>
   </w:docDefaults>
-  <w:latentStyles w:defLockedState="0" w:defUIPriority="99" w:defSemiHidden="0" w:defUnhideWhenUsed="0" w:defQFormat="0" w:count="371">
+  <w:latentStyles w:defLockedState="0" w:defUIPriority="99" w:defSemiHidden="0" w:defUnhideWhenUsed="0" w:defQFormat="0" w:count="376">
     <w:lsdException w:name="Normal" w:uiPriority="0" w:qFormat="1"/>
     <w:lsdException w:name="heading 1" w:uiPriority="9" w:qFormat="1"/>
     <w:lsdException w:name="heading 2" w:semiHidden="1" w:uiPriority="9" w:unhideWhenUsed="1" w:qFormat="1"/>
@@ -651,6 +1023,11 @@
     <w:lsdException w:name="List Table 5 Dark Accent 6" w:uiPriority="50"/>
     <w:lsdException w:name="List Table 6 Colorful Accent 6" w:uiPriority="51"/>
     <w:lsdException w:name="List Table 7 Colorful Accent 6" w:uiPriority="52"/>
+    <w:lsdException w:name="Mention" w:semiHidden="1" w:unhideWhenUsed="1"/>
+    <w:lsdException w:name="Smart Hyperlink" w:semiHidden="1" w:unhideWhenUsed="1"/>
+    <w:lsdException w:name="Hashtag" w:semiHidden="1" w:unhideWhenUsed="1"/>
+    <w:lsdException w:name="Unresolved Mention" w:semiHidden="1" w:unhideWhenUsed="1"/>
+    <w:lsdException w:name="Smart Link" w:semiHidden="1" w:unhideWhenUsed="1"/>
   </w:latentStyles>
   <w:style w:type="paragraph" w:default="1" w:styleId="Normal">
     <w:name w:val="Normal"/>

</xml_diff>